<commit_message>
First Problem -- Broken down
Identified the different problems that could arise from the predicament
</commit_message>
<xml_diff>
--- a/ProblemSolving/Carbonell_Cathleen_ProblemSolving.docx
+++ b/ProblemSolving/Carbonell_Cathleen_ProblemSolving.docx
@@ -44,8 +44,81 @@
       <w:r>
         <w:t>The predicament in this situation is that the man cannot transport everything at the same time.</w:t>
       </w:r>
+    </w:p>
+    <w:p>
+      <w:pPr>
+        <w:rPr>
+          <w:sz w:val="28"/>
+        </w:rPr>
+      </w:pPr>
+    </w:p>
+    <w:p>
+      <w:pPr>
+        <w:pStyle w:val="NormalWeb"/>
+        <w:rPr>
+          <w:sz w:val="22"/>
+        </w:rPr>
+      </w:pPr>
+      <w:r>
+        <w:rPr>
+          <w:b/>
+          <w:sz w:val="22"/>
+        </w:rPr>
+        <w:t xml:space="preserve">Break the problem apart. </w:t>
+      </w:r>
+      <w:r>
+        <w:rPr>
+          <w:sz w:val="22"/>
+        </w:rPr>
+        <w:t>My first thought of resolve was, of course, that he transports the creatures/item one at a time, leaving them on the other side. However, there are certain predicaments that arise considering if he leaves anything on either side:</w:t>
+      </w:r>
+    </w:p>
+    <w:p>
+      <w:pPr>
+        <w:pStyle w:val="NormalWeb"/>
+        <w:numPr>
+          <w:ilvl w:val="0"/>
+          <w:numId w:val="7"/>
+        </w:numPr>
+        <w:rPr>
+          <w:sz w:val="22"/>
+        </w:rPr>
+      </w:pPr>
+      <w:r>
+        <w:rPr>
+          <w:sz w:val="22"/>
+        </w:rPr>
+        <w:t>If he carries the bag of seed first, the cat will eat the parrot</w:t>
+      </w:r>
+    </w:p>
+    <w:p>
+      <w:pPr>
+        <w:pStyle w:val="NormalWeb"/>
+        <w:numPr>
+          <w:ilvl w:val="0"/>
+          <w:numId w:val="7"/>
+        </w:numPr>
+        <w:rPr>
+          <w:sz w:val="22"/>
+          <w:szCs w:val="22"/>
+        </w:rPr>
+      </w:pPr>
+      <w:r>
+        <w:rPr>
+          <w:sz w:val="22"/>
+          <w:szCs w:val="22"/>
+        </w:rPr>
+        <w:t>Carry the cat, and the parrot wil</w:t>
+      </w:r>
       <w:bookmarkStart w:id="0" w:name="_GoBack"/>
       <w:bookmarkEnd w:id="0"/>
+      <w:r>
+        <w:rPr>
+          <w:sz w:val="22"/>
+          <w:szCs w:val="22"/>
+        </w:rPr>
+        <w:t>l eat the bag of seed!</w:t>
+      </w:r>
     </w:p>
     <w:sectPr>
       <w:headerReference w:type="even" r:id="rId9"/>
@@ -3462,7 +3535,7 @@
 </file>
 
 <file path=customXml/itemProps1.xml><?xml version="1.0" encoding="utf-8"?>
-<ds:datastoreItem xmlns:ds="http://schemas.openxmlformats.org/officeDocument/2006/customXml" ds:itemID="{3ED32936-99D7-6644-AB62-DCE3427BC2AF}">
+<ds:datastoreItem xmlns:ds="http://schemas.openxmlformats.org/officeDocument/2006/customXml" ds:itemID="{83654552-CD82-714C-87EF-4810F8A5681F}">
   <ds:schemaRefs>
     <ds:schemaRef ds:uri="http://schemas.openxmlformats.org/officeDocument/2006/bibliography"/>
   </ds:schemaRefs>

</xml_diff>

<commit_message>
First Problem -- Possible solutions
Provided a couple of solutions, as well as possible other predicaments
that may arise when committing to such solutions
</commit_message>
<xml_diff>
--- a/ProblemSolving/Carbonell_Cathleen_ProblemSolving.docx
+++ b/ProblemSolving/Carbonell_Cathleen_ProblemSolving.docx
@@ -108,7 +108,31 @@
           <w:sz w:val="22"/>
           <w:szCs w:val="22"/>
         </w:rPr>
-        <w:t>Carry the cat, and the parrot wil</w:t>
+        <w:t>Carry the cat, and the parrot will eat the bag of seed!</w:t>
+      </w:r>
+    </w:p>
+    <w:p>
+      <w:pPr>
+        <w:pStyle w:val="NormalWeb"/>
+        <w:rPr>
+          <w:sz w:val="22"/>
+          <w:szCs w:val="22"/>
+        </w:rPr>
+      </w:pPr>
+      <w:r>
+        <w:rPr>
+          <w:b/>
+          <w:sz w:val="22"/>
+          <w:szCs w:val="22"/>
+        </w:rPr>
+        <w:t xml:space="preserve">Possible Solutions. </w:t>
+      </w:r>
+      <w:r>
+        <w:rPr>
+          <w:sz w:val="22"/>
+          <w:szCs w:val="22"/>
+        </w:rPr>
+        <w:t>Thus, this</w:t>
       </w:r>
       <w:bookmarkStart w:id="0" w:name="_GoBack"/>
       <w:bookmarkEnd w:id="0"/>
@@ -117,8 +141,65 @@
           <w:sz w:val="22"/>
           <w:szCs w:val="22"/>
         </w:rPr>
-        <w:t>l eat the bag of seed!</w:t>
+        <w:t xml:space="preserve"> leaves one instant solution: carry the parrot first since the cat isn’t interested in the bag of seed.</w:t>
       </w:r>
+      <w:r>
+        <w:rPr>
+          <w:sz w:val="22"/>
+          <w:szCs w:val="22"/>
+        </w:rPr>
+        <w:br/>
+        <w:t>However, this opens up a second set of problems:</w:t>
+      </w:r>
+    </w:p>
+    <w:p>
+      <w:pPr>
+        <w:pStyle w:val="NormalWeb"/>
+        <w:numPr>
+          <w:ilvl w:val="0"/>
+          <w:numId w:val="8"/>
+        </w:numPr>
+        <w:rPr>
+          <w:sz w:val="22"/>
+          <w:szCs w:val="22"/>
+        </w:rPr>
+      </w:pPr>
+      <w:r>
+        <w:rPr>
+          <w:sz w:val="22"/>
+          <w:szCs w:val="22"/>
+        </w:rPr>
+        <w:t>If the man brings the cat next, when he goes back for the bag of seeds, the cat will eat the bird!</w:t>
+      </w:r>
+    </w:p>
+    <w:p>
+      <w:pPr>
+        <w:pStyle w:val="NormalWeb"/>
+        <w:numPr>
+          <w:ilvl w:val="0"/>
+          <w:numId w:val="8"/>
+        </w:numPr>
+        <w:rPr>
+          <w:sz w:val="22"/>
+          <w:szCs w:val="22"/>
+        </w:rPr>
+      </w:pPr>
+      <w:r>
+        <w:rPr>
+          <w:sz w:val="22"/>
+          <w:szCs w:val="22"/>
+        </w:rPr>
+        <w:t xml:space="preserve">If he brings the bag of seeds to the other side, when he leaves for the cat, the bird will eat the bag of seeds. </w:t>
+      </w:r>
+    </w:p>
+    <w:p>
+      <w:pPr>
+        <w:pStyle w:val="NormalWeb"/>
+        <w:rPr>
+          <w:sz w:val="22"/>
+          <w:szCs w:val="22"/>
+        </w:rPr>
+      </w:pPr>
     </w:p>
     <w:sectPr>
       <w:headerReference w:type="even" r:id="rId9"/>
@@ -3535,7 +3616,7 @@
 </file>
 
 <file path=customXml/itemProps1.xml><?xml version="1.0" encoding="utf-8"?>
-<ds:datastoreItem xmlns:ds="http://schemas.openxmlformats.org/officeDocument/2006/customXml" ds:itemID="{83654552-CD82-714C-87EF-4810F8A5681F}">
+<ds:datastoreItem xmlns:ds="http://schemas.openxmlformats.org/officeDocument/2006/customXml" ds:itemID="{929B0D66-4A53-A24F-9300-64A7C1378175}">
   <ds:schemaRefs>
     <ds:schemaRef ds:uri="http://schemas.openxmlformats.org/officeDocument/2006/bibliography"/>
   </ds:schemaRefs>

</xml_diff>

<commit_message>
First Problem -- Resolve
Provided a solution that will work with resolving the predicament
</commit_message>
<xml_diff>
--- a/ProblemSolving/Carbonell_Cathleen_ProblemSolving.docx
+++ b/ProblemSolving/Carbonell_Cathleen_ProblemSolving.docx
@@ -132,16 +132,7 @@
           <w:sz w:val="22"/>
           <w:szCs w:val="22"/>
         </w:rPr>
-        <w:t>Thus, this</w:t>
-      </w:r>
-      <w:bookmarkStart w:id="0" w:name="_GoBack"/>
-      <w:bookmarkEnd w:id="0"/>
-      <w:r>
-        <w:rPr>
-          <w:sz w:val="22"/>
-          <w:szCs w:val="22"/>
-        </w:rPr>
-        <w:t xml:space="preserve"> leaves one instant solution: carry the parrot first since the cat isn’t interested in the bag of seed.</w:t>
+        <w:t>Thus, this leaves one instant solution: carry the parrot first since the cat isn’t interested in the bag of seed.</w:t>
       </w:r>
       <w:r>
         <w:rPr>
@@ -191,6 +182,148 @@
         </w:rPr>
         <w:t xml:space="preserve">If he brings the bag of seeds to the other side, when he leaves for the cat, the bird will eat the bag of seeds. </w:t>
       </w:r>
+    </w:p>
+    <w:p>
+      <w:pPr>
+        <w:pStyle w:val="NormalWeb"/>
+        <w:rPr>
+          <w:sz w:val="22"/>
+          <w:szCs w:val="22"/>
+        </w:rPr>
+      </w:pPr>
+      <w:r>
+        <w:rPr>
+          <w:b/>
+          <w:sz w:val="22"/>
+          <w:szCs w:val="22"/>
+        </w:rPr>
+        <w:t xml:space="preserve">Final Resolve. </w:t>
+      </w:r>
+      <w:r>
+        <w:rPr>
+          <w:sz w:val="22"/>
+          <w:szCs w:val="22"/>
+        </w:rPr>
+        <w:t>This does not mean he cannot bring a creature/item back from the other side; transport is available to and from both sides. My final suggestion is that he does the following:</w:t>
+      </w:r>
+    </w:p>
+    <w:p>
+      <w:pPr>
+        <w:pStyle w:val="NormalWeb"/>
+        <w:numPr>
+          <w:ilvl w:val="0"/>
+          <w:numId w:val="9"/>
+        </w:numPr>
+        <w:rPr>
+          <w:sz w:val="22"/>
+          <w:szCs w:val="22"/>
+        </w:rPr>
+      </w:pPr>
+      <w:r>
+        <w:rPr>
+          <w:sz w:val="22"/>
+          <w:szCs w:val="22"/>
+        </w:rPr>
+        <w:t>Bring the parrot</w:t>
+      </w:r>
+    </w:p>
+    <w:p>
+      <w:pPr>
+        <w:pStyle w:val="NormalWeb"/>
+        <w:numPr>
+          <w:ilvl w:val="0"/>
+          <w:numId w:val="9"/>
+        </w:numPr>
+        <w:rPr>
+          <w:sz w:val="22"/>
+          <w:szCs w:val="22"/>
+        </w:rPr>
+      </w:pPr>
+      <w:r>
+        <w:rPr>
+          <w:sz w:val="22"/>
+          <w:szCs w:val="22"/>
+        </w:rPr>
+        <w:t>Go back, bring the cat to the other side</w:t>
+      </w:r>
+    </w:p>
+    <w:p>
+      <w:pPr>
+        <w:pStyle w:val="NormalWeb"/>
+        <w:numPr>
+          <w:ilvl w:val="0"/>
+          <w:numId w:val="9"/>
+        </w:numPr>
+        <w:rPr>
+          <w:sz w:val="22"/>
+          <w:szCs w:val="22"/>
+        </w:rPr>
+      </w:pPr>
+      <w:r>
+        <w:rPr>
+          <w:sz w:val="22"/>
+          <w:szCs w:val="22"/>
+        </w:rPr>
+        <w:t>Bring the parrot back from the other side, leaving the cat</w:t>
+      </w:r>
+    </w:p>
+    <w:p>
+      <w:pPr>
+        <w:pStyle w:val="NormalWeb"/>
+        <w:numPr>
+          <w:ilvl w:val="0"/>
+          <w:numId w:val="9"/>
+        </w:numPr>
+        <w:rPr>
+          <w:sz w:val="22"/>
+          <w:szCs w:val="22"/>
+        </w:rPr>
+      </w:pPr>
+      <w:r>
+        <w:rPr>
+          <w:sz w:val="22"/>
+          <w:szCs w:val="22"/>
+        </w:rPr>
+        <w:t>Leave the parrot on the original side, bring the bag of seeds</w:t>
+      </w:r>
+    </w:p>
+    <w:p>
+      <w:pPr>
+        <w:pStyle w:val="NormalWeb"/>
+        <w:numPr>
+          <w:ilvl w:val="0"/>
+          <w:numId w:val="9"/>
+        </w:numPr>
+        <w:rPr>
+          <w:sz w:val="22"/>
+          <w:szCs w:val="22"/>
+        </w:rPr>
+      </w:pPr>
+      <w:r>
+        <w:rPr>
+          <w:sz w:val="22"/>
+          <w:szCs w:val="22"/>
+        </w:rPr>
+        <w:t>Leave the bag of seeds with the cat, go back for the parrot</w:t>
+      </w:r>
+    </w:p>
+    <w:p>
+      <w:pPr>
+        <w:pStyle w:val="NormalWeb"/>
+        <w:rPr>
+          <w:sz w:val="22"/>
+          <w:szCs w:val="22"/>
+        </w:rPr>
+      </w:pPr>
+      <w:r>
+        <w:rPr>
+          <w:sz w:val="22"/>
+          <w:szCs w:val="22"/>
+        </w:rPr>
+        <w:t>This solution will work since there are no rules or constraints against switching items/creatures, complying with the rule to transporting one creature/item one at a time on the boat.</w:t>
+      </w:r>
+      <w:bookmarkStart w:id="0" w:name="_GoBack"/>
+      <w:bookmarkEnd w:id="0"/>
     </w:p>
     <w:p>
       <w:pPr>
@@ -3616,7 +3749,7 @@
 </file>
 
 <file path=customXml/itemProps1.xml><?xml version="1.0" encoding="utf-8"?>
-<ds:datastoreItem xmlns:ds="http://schemas.openxmlformats.org/officeDocument/2006/customXml" ds:itemID="{929B0D66-4A53-A24F-9300-64A7C1378175}">
+<ds:datastoreItem xmlns:ds="http://schemas.openxmlformats.org/officeDocument/2006/customXml" ds:itemID="{A70ACBD8-E74F-954D-B384-EF5EC7AEC629}">
   <ds:schemaRefs>
     <ds:schemaRef ds:uri="http://schemas.openxmlformats.org/officeDocument/2006/bibliography"/>
   </ds:schemaRefs>

</xml_diff>

<commit_message>
Second Problem -- Introduction and Part A
Explaining and defining the situation in part A of the second problem.
</commit_message>
<xml_diff>
--- a/ProblemSolving/Carbonell_Cathleen_ProblemSolving.docx
+++ b/ProblemSolving/Carbonell_Cathleen_ProblemSolving.docx
@@ -322,17 +322,116 @@
         </w:rPr>
         <w:t>This solution will work since there are no rules or constraints against switching items/creatures, complying with the rule to transporting one creature/item one at a time on the boat.</w:t>
       </w:r>
+    </w:p>
+    <w:p>
+      <w:pPr>
+        <w:pStyle w:val="NormalWeb"/>
+      </w:pPr>
+      <w:r>
+        <w:rPr>
+          <w:rFonts w:ascii="Hero" w:hAnsi="Hero"/>
+          <w:color w:val="7F7F7F"/>
+          <w:sz w:val="24"/>
+          <w:szCs w:val="24"/>
+        </w:rPr>
+        <w:t xml:space="preserve">Socks in the Dark: </w:t>
+      </w:r>
+    </w:p>
+    <w:p>
+      <w:pPr>
+        <w:pStyle w:val="NormalWeb"/>
+      </w:pPr>
+      <w:r>
+        <w:rPr>
+          <w:rFonts w:ascii="Calibri" w:hAnsi="Calibri"/>
+          <w:sz w:val="24"/>
+          <w:szCs w:val="24"/>
+        </w:rPr>
+        <w:t xml:space="preserve">There are 20 socks in a drawer: 5 pairs of black socks, 3 pairs of brown and 2 pairs of white. You select the socks in the dark and can check them only after a selection has been made. What is the smallest number of socks you need to select to guarantee getting the </w:t>
+      </w:r>
+      <w:proofErr w:type="gramStart"/>
+      <w:r>
+        <w:rPr>
+          <w:rFonts w:ascii="Calibri" w:hAnsi="Calibri"/>
+          <w:sz w:val="24"/>
+          <w:szCs w:val="24"/>
+        </w:rPr>
+        <w:t>following:</w:t>
+      </w:r>
+      <w:proofErr w:type="gramEnd"/>
+      <w:r>
+        <w:rPr>
+          <w:rFonts w:ascii="Calibri" w:hAnsi="Calibri"/>
+          <w:sz w:val="24"/>
+          <w:szCs w:val="24"/>
+        </w:rPr>
+        <w:t xml:space="preserve"> </w:t>
+      </w:r>
+    </w:p>
+    <w:p>
+      <w:pPr>
+        <w:pStyle w:val="NormalWeb"/>
+        <w:numPr>
+          <w:ilvl w:val="0"/>
+          <w:numId w:val="10"/>
+        </w:numPr>
+      </w:pPr>
+      <w:r>
+        <w:rPr>
+          <w:rFonts w:ascii="Calibri" w:hAnsi="Calibri"/>
+          <w:sz w:val="24"/>
+          <w:szCs w:val="24"/>
+        </w:rPr>
+        <w:lastRenderedPageBreak/>
+        <w:t>At least one matching pair</w:t>
+      </w:r>
+    </w:p>
+    <w:p>
+      <w:pPr>
+        <w:pStyle w:val="NormalWeb"/>
+        <w:numPr>
+          <w:ilvl w:val="0"/>
+          <w:numId w:val="10"/>
+        </w:numPr>
+      </w:pPr>
+      <w:r>
+        <w:rPr>
+          <w:rFonts w:ascii="Calibri" w:hAnsi="Calibri"/>
+          <w:sz w:val="24"/>
+          <w:szCs w:val="24"/>
+        </w:rPr>
+        <w:t xml:space="preserve">At least one matching pair </w:t>
+      </w:r>
+      <w:r>
+        <w:rPr>
+          <w:rFonts w:ascii="Calibri" w:hAnsi="Calibri"/>
+          <w:i/>
+          <w:iCs/>
+          <w:sz w:val="24"/>
+          <w:szCs w:val="24"/>
+        </w:rPr>
+        <w:t>of each color.</w:t>
+      </w:r>
+    </w:p>
+    <w:p>
+      <w:pPr>
+        <w:pStyle w:val="NormalWeb"/>
+        <w:rPr>
+          <w:sz w:val="22"/>
+          <w:szCs w:val="22"/>
+        </w:rPr>
+      </w:pPr>
+      <w:r>
+        <w:rPr>
+          <w:b/>
+        </w:rPr>
+        <w:t xml:space="preserve">Define. </w:t>
+      </w:r>
+      <w:r>
+        <w:t>The first part of the problem is to find a matching pair of socks, regardless of color.</w:t>
+      </w:r>
       <w:bookmarkStart w:id="0" w:name="_GoBack"/>
       <w:bookmarkEnd w:id="0"/>
-    </w:p>
-    <w:p>
-      <w:pPr>
-        <w:pStyle w:val="NormalWeb"/>
-        <w:rPr>
-          <w:sz w:val="22"/>
-          <w:szCs w:val="22"/>
-        </w:rPr>
-      </w:pPr>
     </w:p>
     <w:sectPr>
       <w:headerReference w:type="even" r:id="rId9"/>
@@ -399,6 +498,7 @@
         <w:temporary/>
         <w:showingPlcHdr/>
       </w:sdtPr>
+      <w:sdtEndPr/>
       <w:sdtContent>
         <w:r>
           <w:t>[Type text]</w:t>
@@ -417,6 +517,7 @@
         <w:temporary/>
         <w:showingPlcHdr/>
       </w:sdtPr>
+      <w:sdtEndPr/>
       <w:sdtContent>
         <w:r>
           <w:t>[Type text]</w:t>
@@ -435,6 +536,7 @@
         <w:temporary/>
         <w:showingPlcHdr/>
       </w:sdtPr>
+      <w:sdtEndPr/>
       <w:sdtContent>
         <w:r>
           <w:t>[Type text]</w:t>
@@ -467,13 +569,7 @@
     </w:r>
     <w:r>
       <w:tab/>
-      <w:t>7/9/14</w:t>
-    </w:r>
-    <w:r>
-      <w:t xml:space="preserve">       </w:t>
-    </w:r>
-    <w:r>
-      <w:t xml:space="preserve">Web Programming Fundamentals Section 1 </w:t>
+      <w:t xml:space="preserve">7/9/14       Web Programming Fundamentals Section 1 </w:t>
     </w:r>
   </w:p>
   <w:p>
@@ -3749,7 +3845,7 @@
 </file>
 
 <file path=customXml/itemProps1.xml><?xml version="1.0" encoding="utf-8"?>
-<ds:datastoreItem xmlns:ds="http://schemas.openxmlformats.org/officeDocument/2006/customXml" ds:itemID="{A70ACBD8-E74F-954D-B384-EF5EC7AEC629}">
+<ds:datastoreItem xmlns:ds="http://schemas.openxmlformats.org/officeDocument/2006/customXml" ds:itemID="{8058EE74-82D6-8940-943D-3B2707EFC43E}">
   <ds:schemaRefs>
     <ds:schemaRef ds:uri="http://schemas.openxmlformats.org/officeDocument/2006/bibliography"/>
   </ds:schemaRefs>

</xml_diff>

<commit_message>
Second Problem -- Part A Resolve
I have provided a mathematical solution to obtain part a’s solution.
</commit_message>
<xml_diff>
--- a/ProblemSolving/Carbonell_Cathleen_ProblemSolving.docx
+++ b/ProblemSolving/Carbonell_Cathleen_ProblemSolving.docx
@@ -416,19 +416,65 @@
     <w:p>
       <w:pPr>
         <w:pStyle w:val="NormalWeb"/>
+      </w:pPr>
+      <w:r>
+        <w:rPr>
+          <w:b/>
+        </w:rPr>
+        <w:t xml:space="preserve">Define. </w:t>
+      </w:r>
+      <w:r>
+        <w:t>The first part of the problem is to find a matching pair of socks, regardless of color.</w:t>
+      </w:r>
+    </w:p>
+    <w:p>
+      <w:pPr>
+        <w:pStyle w:val="NormalWeb"/>
+      </w:pPr>
+      <w:r>
+        <w:rPr>
+          <w:b/>
+        </w:rPr>
+        <w:t xml:space="preserve">Solution/Resolve. </w:t>
+      </w:r>
+      <w:r>
+        <w:t xml:space="preserve">To get any pair of socks, we must draw two socks from the 20 (in terms of fractions: 2/20). The fraction simplified is 1/10. </w:t>
+      </w:r>
+    </w:p>
+    <w:p>
+      <w:pPr>
+        <w:pStyle w:val="NormalWeb"/>
         <w:rPr>
           <w:sz w:val="22"/>
           <w:szCs w:val="22"/>
         </w:rPr>
       </w:pPr>
       <w:r>
+        <w:t xml:space="preserve">For the smallest amount of socks to draw a matching pair, </w:t>
+      </w:r>
+      <w:r>
         <w:rPr>
           <w:b/>
         </w:rPr>
-        <w:t xml:space="preserve">Define. </w:t>
-      </w:r>
-      <w:r>
-        <w:t>The first part of the problem is to find a matching pair of socks, regardless of color.</w:t>
+        <w:t xml:space="preserve">you’ll need </w:t>
+      </w:r>
+      <w:r>
+        <w:rPr>
+          <w:b/>
+        </w:rPr>
+        <w:t xml:space="preserve">only </w:t>
+      </w:r>
+      <w:r>
+        <w:rPr>
+          <w:b/>
+        </w:rPr>
+        <w:t>10</w:t>
+      </w:r>
+      <w:r>
+        <w:rPr>
+          <w:b/>
+        </w:rPr>
+        <w:t xml:space="preserve"> socks.</w:t>
       </w:r>
       <w:bookmarkStart w:id="0" w:name="_GoBack"/>
       <w:bookmarkEnd w:id="0"/>
@@ -3845,7 +3891,7 @@
 </file>
 
 <file path=customXml/itemProps1.xml><?xml version="1.0" encoding="utf-8"?>
-<ds:datastoreItem xmlns:ds="http://schemas.openxmlformats.org/officeDocument/2006/customXml" ds:itemID="{8058EE74-82D6-8940-943D-3B2707EFC43E}">
+<ds:datastoreItem xmlns:ds="http://schemas.openxmlformats.org/officeDocument/2006/customXml" ds:itemID="{3B3A7E67-69C3-8D4E-8CE6-CCE04315F9AF}">
   <ds:schemaRefs>
     <ds:schemaRef ds:uri="http://schemas.openxmlformats.org/officeDocument/2006/bibliography"/>
   </ds:schemaRefs>

</xml_diff>

<commit_message>
Second Problem -- Part B Define
Defined and broke down the ratios of part b’s problem
</commit_message>
<xml_diff>
--- a/ProblemSolving/Carbonell_Cathleen_ProblemSolving.docx
+++ b/ProblemSolving/Carbonell_Cathleen_ProblemSolving.docx
@@ -445,36 +445,125 @@
       <w:pPr>
         <w:pStyle w:val="NormalWeb"/>
         <w:rPr>
+          <w:b/>
+        </w:rPr>
+      </w:pPr>
+      <w:r>
+        <w:t xml:space="preserve">For the smallest amount of socks to draw a matching pair, </w:t>
+      </w:r>
+      <w:r>
+        <w:rPr>
+          <w:b/>
+        </w:rPr>
+        <w:t xml:space="preserve">you’ll need </w:t>
+      </w:r>
+      <w:r>
+        <w:rPr>
+          <w:b/>
+        </w:rPr>
+        <w:t xml:space="preserve">only </w:t>
+      </w:r>
+      <w:r>
+        <w:rPr>
+          <w:b/>
+        </w:rPr>
+        <w:t>10</w:t>
+      </w:r>
+      <w:r>
+        <w:rPr>
+          <w:b/>
+        </w:rPr>
+        <w:t xml:space="preserve"> socks.</w:t>
+      </w:r>
+    </w:p>
+    <w:p>
+      <w:pPr>
+        <w:pStyle w:val="NormalWeb"/>
+      </w:pPr>
+      <w:r>
+        <w:rPr>
+          <w:b/>
+        </w:rPr>
+        <w:t xml:space="preserve">Define. </w:t>
+      </w:r>
+      <w:r>
+        <w:t xml:space="preserve">As for obtaining one matching pair of each color: Since there is a total of 20 </w:t>
+      </w:r>
+      <w:proofErr w:type="gramStart"/>
+      <w:r>
+        <w:t>socks</w:t>
+      </w:r>
+      <w:proofErr w:type="gramEnd"/>
+      <w:r>
+        <w:t xml:space="preserve"> in a drawer, the chances of obtaining a certain sock color are as follows:</w:t>
+      </w:r>
+    </w:p>
+    <w:p>
+      <w:pPr>
+        <w:pStyle w:val="NormalWeb"/>
+        <w:numPr>
+          <w:ilvl w:val="0"/>
+          <w:numId w:val="11"/>
+        </w:numPr>
+      </w:pPr>
+      <w:r>
+        <w:t>Black—10:20</w:t>
+      </w:r>
+    </w:p>
+    <w:p>
+      <w:pPr>
+        <w:pStyle w:val="NormalWeb"/>
+        <w:numPr>
+          <w:ilvl w:val="0"/>
+          <w:numId w:val="11"/>
+        </w:numPr>
+      </w:pPr>
+      <w:r>
+        <w:t>Brown – 6:20</w:t>
+      </w:r>
+    </w:p>
+    <w:p>
+      <w:pPr>
+        <w:pStyle w:val="NormalWeb"/>
+        <w:numPr>
+          <w:ilvl w:val="0"/>
+          <w:numId w:val="11"/>
+        </w:numPr>
+      </w:pPr>
+      <w:r>
+        <w:t>White – 4:20</w:t>
+      </w:r>
+    </w:p>
+    <w:p>
+      <w:pPr>
+        <w:pStyle w:val="NormalWeb"/>
+      </w:pPr>
+      <w:r>
+        <w:t>Thus, if we put this situation in terms of fractions, the following facts are true:</w:t>
+      </w:r>
+    </w:p>
+    <w:p>
+      <w:pPr>
+        <w:pStyle w:val="NormalWeb"/>
+        <w:numPr>
+          <w:ilvl w:val="0"/>
+          <w:numId w:val="12"/>
+        </w:numPr>
+      </w:pPr>
+      <w:r>
+        <w:t>Half the socks in the drawer are black.</w:t>
+      </w:r>
+    </w:p>
+    <w:p>
+      <w:pPr>
+        <w:pStyle w:val="NormalWeb"/>
+        <w:rPr>
           <w:sz w:val="22"/>
           <w:szCs w:val="22"/>
         </w:rPr>
       </w:pPr>
       <w:r>
-        <w:t xml:space="preserve">For the smallest amount of socks to draw a matching pair, </w:t>
-      </w:r>
-      <w:r>
-        <w:rPr>
-          <w:b/>
-        </w:rPr>
-        <w:t xml:space="preserve">you’ll need </w:t>
-      </w:r>
-      <w:r>
-        <w:rPr>
-          <w:b/>
-        </w:rPr>
-        <w:t xml:space="preserve">only </w:t>
-      </w:r>
-      <w:r>
-        <w:rPr>
-          <w:b/>
-        </w:rPr>
-        <w:t>10</w:t>
-      </w:r>
-      <w:r>
-        <w:rPr>
-          <w:b/>
-        </w:rPr>
-        <w:t xml:space="preserve"> socks.</w:t>
+        <w:t>2/5ths of the socks are NOT black.</w:t>
       </w:r>
       <w:bookmarkStart w:id="0" w:name="_GoBack"/>
       <w:bookmarkEnd w:id="0"/>
@@ -3891,7 +3980,7 @@
 </file>
 
 <file path=customXml/itemProps1.xml><?xml version="1.0" encoding="utf-8"?>
-<ds:datastoreItem xmlns:ds="http://schemas.openxmlformats.org/officeDocument/2006/customXml" ds:itemID="{3B3A7E67-69C3-8D4E-8CE6-CCE04315F9AF}">
+<ds:datastoreItem xmlns:ds="http://schemas.openxmlformats.org/officeDocument/2006/customXml" ds:itemID="{FD3A2855-9ECC-DD47-B94A-2417B3D2D50D}">
   <ds:schemaRefs>
     <ds:schemaRef ds:uri="http://schemas.openxmlformats.org/officeDocument/2006/bibliography"/>
   </ds:schemaRefs>

</xml_diff>

<commit_message>
Second Problem -- Part B Define -- format
Fixed the format
</commit_message>
<xml_diff>
--- a/ProblemSolving/Carbonell_Cathleen_ProblemSolving.docx
+++ b/ProblemSolving/Carbonell_Cathleen_ProblemSolving.docx
@@ -347,25 +347,7 @@
           <w:sz w:val="24"/>
           <w:szCs w:val="24"/>
         </w:rPr>
-        <w:t xml:space="preserve">There are 20 socks in a drawer: 5 pairs of black socks, 3 pairs of brown and 2 pairs of white. You select the socks in the dark and can check them only after a selection has been made. What is the smallest number of socks you need to select to guarantee getting the </w:t>
-      </w:r>
-      <w:proofErr w:type="gramStart"/>
-      <w:r>
-        <w:rPr>
-          <w:rFonts w:ascii="Calibri" w:hAnsi="Calibri"/>
-          <w:sz w:val="24"/>
-          <w:szCs w:val="24"/>
-        </w:rPr>
-        <w:t>following:</w:t>
-      </w:r>
-      <w:proofErr w:type="gramEnd"/>
-      <w:r>
-        <w:rPr>
-          <w:rFonts w:ascii="Calibri" w:hAnsi="Calibri"/>
-          <w:sz w:val="24"/>
-          <w:szCs w:val="24"/>
-        </w:rPr>
-        <w:t xml:space="preserve"> </w:t>
+        <w:t xml:space="preserve">There are 20 socks in a drawer: 5 pairs of black socks, 3 pairs of brown and 2 pairs of white. You select the socks in the dark and can check them only after a selection has been made. What is the smallest number of socks you need to select to guarantee getting the following: </w:t>
       </w:r>
     </w:p>
     <w:p>
@@ -487,15 +469,7 @@
         <w:t xml:space="preserve">Define. </w:t>
       </w:r>
       <w:r>
-        <w:t xml:space="preserve">As for obtaining one matching pair of each color: Since there is a total of 20 </w:t>
-      </w:r>
-      <w:proofErr w:type="gramStart"/>
-      <w:r>
-        <w:t>socks</w:t>
-      </w:r>
-      <w:proofErr w:type="gramEnd"/>
-      <w:r>
-        <w:t xml:space="preserve"> in a drawer, the chances of obtaining a certain sock color are as follows:</w:t>
+        <w:t>As for obtaining one matching pair of each color: Since there is a total of 20 socks in a drawer, the chances of obtaining a certain sock color are as follows:</w:t>
       </w:r>
     </w:p>
     <w:p>
@@ -557,16 +531,16 @@
     <w:p>
       <w:pPr>
         <w:pStyle w:val="NormalWeb"/>
-        <w:rPr>
-          <w:sz w:val="22"/>
-          <w:szCs w:val="22"/>
-        </w:rPr>
-      </w:pPr>
-      <w:r>
-        <w:t>2/5ths of the socks are NOT black.</w:t>
-      </w:r>
+        <w:numPr>
+          <w:ilvl w:val="0"/>
+          <w:numId w:val="12"/>
+        </w:numPr>
+      </w:pPr>
       <w:bookmarkStart w:id="0" w:name="_GoBack"/>
       <w:bookmarkEnd w:id="0"/>
+      <w:r>
+        <w:t>2/5ths of the socks are NOT black.</w:t>
+      </w:r>
     </w:p>
     <w:sectPr>
       <w:headerReference w:type="even" r:id="rId9"/>
@@ -3980,7 +3954,7 @@
 </file>
 
 <file path=customXml/itemProps1.xml><?xml version="1.0" encoding="utf-8"?>
-<ds:datastoreItem xmlns:ds="http://schemas.openxmlformats.org/officeDocument/2006/customXml" ds:itemID="{FD3A2855-9ECC-DD47-B94A-2417B3D2D50D}">
+<ds:datastoreItem xmlns:ds="http://schemas.openxmlformats.org/officeDocument/2006/customXml" ds:itemID="{F0033491-3FDA-334B-9D21-3E511B67D8C5}">
   <ds:schemaRefs>
     <ds:schemaRef ds:uri="http://schemas.openxmlformats.org/officeDocument/2006/bibliography"/>
   </ds:schemaRefs>

</xml_diff>

<commit_message>
Second Problem -- Part B Resolve
Provided a mathematical solution to solve part b problem
</commit_message>
<xml_diff>
--- a/ProblemSolving/Carbonell_Cathleen_ProblemSolving.docx
+++ b/ProblemSolving/Carbonell_Cathleen_ProblemSolving.docx
@@ -347,7 +347,25 @@
           <w:sz w:val="24"/>
           <w:szCs w:val="24"/>
         </w:rPr>
-        <w:t xml:space="preserve">There are 20 socks in a drawer: 5 pairs of black socks, 3 pairs of brown and 2 pairs of white. You select the socks in the dark and can check them only after a selection has been made. What is the smallest number of socks you need to select to guarantee getting the following: </w:t>
+        <w:t xml:space="preserve">There are 20 socks in a drawer: 5 pairs of black socks, 3 pairs of brown and 2 pairs of white. You select the socks in the dark and can check them only after a selection has been made. What is the smallest number of socks you need to select to guarantee getting the </w:t>
+      </w:r>
+      <w:proofErr w:type="gramStart"/>
+      <w:r>
+        <w:rPr>
+          <w:rFonts w:ascii="Calibri" w:hAnsi="Calibri"/>
+          <w:sz w:val="24"/>
+          <w:szCs w:val="24"/>
+        </w:rPr>
+        <w:t>following:</w:t>
+      </w:r>
+      <w:proofErr w:type="gramEnd"/>
+      <w:r>
+        <w:rPr>
+          <w:rFonts w:ascii="Calibri" w:hAnsi="Calibri"/>
+          <w:sz w:val="24"/>
+          <w:szCs w:val="24"/>
+        </w:rPr>
+        <w:t xml:space="preserve"> </w:t>
       </w:r>
     </w:p>
     <w:p>
@@ -469,7 +487,15 @@
         <w:t xml:space="preserve">Define. </w:t>
       </w:r>
       <w:r>
-        <w:t>As for obtaining one matching pair of each color: Since there is a total of 20 socks in a drawer, the chances of obtaining a certain sock color are as follows:</w:t>
+        <w:t xml:space="preserve">As for obtaining one matching pair of each color: Since there is a total of 20 </w:t>
+      </w:r>
+      <w:proofErr w:type="gramStart"/>
+      <w:r>
+        <w:t>socks</w:t>
+      </w:r>
+      <w:proofErr w:type="gramEnd"/>
+      <w:r>
+        <w:t xml:space="preserve"> in a drawer, the chances of obtaining a certain sock color are as follows:</w:t>
       </w:r>
     </w:p>
     <w:p>
@@ -536,11 +562,147 @@
           <w:numId w:val="12"/>
         </w:numPr>
       </w:pPr>
+      <w:r>
+        <w:t>2/5ths of the socks are NOT black.</w:t>
+      </w:r>
+    </w:p>
+    <w:p>
+      <w:pPr>
+        <w:pStyle w:val="NormalWeb"/>
+      </w:pPr>
+      <w:r>
+        <w:rPr>
+          <w:b/>
+        </w:rPr>
+        <w:t xml:space="preserve">Solution/Resolve. </w:t>
+      </w:r>
+      <w:r>
+        <w:t>There are 3 types of colors: black, brown, and white. Again, obtaining any random pair of socks is 2/20—two socks out of the 20 total. Therefore, individually, we can break down the problem as thus:</w:t>
+      </w:r>
+    </w:p>
+    <w:p>
+      <w:pPr>
+        <w:pStyle w:val="NormalWeb"/>
+        <w:numPr>
+          <w:ilvl w:val="0"/>
+          <w:numId w:val="14"/>
+        </w:numPr>
+      </w:pPr>
+      <w:r>
+        <w:t xml:space="preserve">Black – 10/20 </w:t>
+      </w:r>
+      <w:r>
+        <w:sym w:font="Wingdings" w:char="F0E0"/>
+      </w:r>
+      <w:r>
+        <w:t xml:space="preserve"> divided by 2/20</w:t>
+      </w:r>
+      <w:r>
+        <w:sym w:font="Wingdings" w:char="F0E0"/>
+      </w:r>
+      <w:r>
+        <w:t xml:space="preserve"> 5/10 </w:t>
+      </w:r>
+      <w:r>
+        <w:sym w:font="Wingdings" w:char="F0E0"/>
+      </w:r>
+      <w:r>
+        <w:t xml:space="preserve"> only 5 socks needed</w:t>
+      </w:r>
+    </w:p>
+    <w:p>
+      <w:pPr>
+        <w:pStyle w:val="NormalWeb"/>
+        <w:numPr>
+          <w:ilvl w:val="0"/>
+          <w:numId w:val="14"/>
+        </w:numPr>
+      </w:pPr>
+      <w:r>
+        <w:t xml:space="preserve">Brown – 6/20 </w:t>
+      </w:r>
+      <w:r>
+        <w:sym w:font="Wingdings" w:char="F0E0"/>
+      </w:r>
+      <w:r>
+        <w:t xml:space="preserve"> divided by 2/20 </w:t>
+      </w:r>
+      <w:r>
+        <w:sym w:font="Wingdings" w:char="F0E0"/>
+      </w:r>
+      <w:r>
+        <w:t xml:space="preserve"> 3/10 </w:t>
+      </w:r>
+      <w:r>
+        <w:sym w:font="Wingdings" w:char="F0E0"/>
+      </w:r>
+      <w:r>
+        <w:t xml:space="preserve"> 3 socks</w:t>
+      </w:r>
+    </w:p>
+    <w:p>
+      <w:pPr>
+        <w:pStyle w:val="NormalWeb"/>
+        <w:numPr>
+          <w:ilvl w:val="0"/>
+          <w:numId w:val="14"/>
+        </w:numPr>
+      </w:pPr>
+      <w:r>
+        <w:t xml:space="preserve">White – 4/20 </w:t>
+      </w:r>
+      <w:r>
+        <w:sym w:font="Wingdings" w:char="F0E0"/>
+      </w:r>
+      <w:r>
+        <w:t xml:space="preserve"> divided by 2/20 </w:t>
+      </w:r>
+      <w:r>
+        <w:sym w:font="Wingdings" w:char="F0E0"/>
+      </w:r>
+      <w:r>
+        <w:t xml:space="preserve"> 2/10</w:t>
+      </w:r>
+      <w:r>
+        <w:sym w:font="Wingdings" w:char="F0E0"/>
+      </w:r>
+      <w:r>
+        <w:t xml:space="preserve"> 2 socks</w:t>
+      </w:r>
+    </w:p>
+    <w:p>
+      <w:pPr>
+        <w:pStyle w:val="NormalWeb"/>
+      </w:pPr>
+      <w:r>
+        <w:t xml:space="preserve">But to get a pair of each color, and with there being 3 colors, we must divide the 20 socks in 3. </w:t>
+      </w:r>
+      <w:r>
+        <w:br/>
+        <w:t xml:space="preserve">To guarantee a pair of each, we would need </w:t>
+      </w:r>
+      <w:r>
+        <w:rPr>
+          <w:b/>
+        </w:rPr>
+        <w:t>30 socks total.</w:t>
+      </w:r>
+    </w:p>
+    <w:p>
+      <w:pPr>
+        <w:pStyle w:val="NormalWeb"/>
+      </w:pPr>
+      <w:r>
+        <w:rPr>
+          <w:rFonts w:ascii="Hero" w:hAnsi="Hero"/>
+          <w:color w:val="7F7F7F"/>
+          <w:sz w:val="24"/>
+          <w:szCs w:val="24"/>
+        </w:rPr>
+        <w:br/>
+      </w:r>
       <w:bookmarkStart w:id="0" w:name="_GoBack"/>
       <w:bookmarkEnd w:id="0"/>
-      <w:r>
-        <w:t>2/5ths of the socks are NOT black.</w:t>
-      </w:r>
     </w:p>
     <w:sectPr>
       <w:headerReference w:type="even" r:id="rId9"/>
@@ -3147,6 +3309,13 @@
     <w:family w:val="roman"/>
     <w:notTrueType/>
     <w:pitch w:val="default"/>
+  </w:font>
+  <w:font w:name="Wingdings">
+    <w:panose1 w:val="05000000000000000000"/>
+    <w:charset w:val="02"/>
+    <w:family w:val="auto"/>
+    <w:pitch w:val="variable"/>
+    <w:sig w:usb0="00000000" w:usb1="10000000" w:usb2="00000000" w:usb3="00000000" w:csb0="80000000" w:csb1="00000000"/>
   </w:font>
   <w:font w:name="Arial">
     <w:panose1 w:val="020B0604020202020204"/>
@@ -3954,7 +4123,7 @@
 </file>
 
 <file path=customXml/itemProps1.xml><?xml version="1.0" encoding="utf-8"?>
-<ds:datastoreItem xmlns:ds="http://schemas.openxmlformats.org/officeDocument/2006/customXml" ds:itemID="{F0033491-3FDA-334B-9D21-3E511B67D8C5}">
+<ds:datastoreItem xmlns:ds="http://schemas.openxmlformats.org/officeDocument/2006/customXml" ds:itemID="{915B928E-92B2-5E4B-BFEB-8C04A929C0FE}">
   <ds:schemaRefs>
     <ds:schemaRef ds:uri="http://schemas.openxmlformats.org/officeDocument/2006/bibliography"/>
   </ds:schemaRefs>

</xml_diff>

<commit_message>
Third Problem -- Introduction
Copied & pasted the last problem of the activity
</commit_message>
<xml_diff>
--- a/ProblemSolving/Carbonell_Cathleen_ProblemSolving.docx
+++ b/ProblemSolving/Carbonell_Cathleen_ProblemSolving.docx
@@ -699,8 +699,129 @@
           <w:sz w:val="24"/>
           <w:szCs w:val="24"/>
         </w:rPr>
-        <w:br/>
-      </w:r>
+        <w:t xml:space="preserve">Predicting Fingers: </w:t>
+      </w:r>
+    </w:p>
+    <w:p>
+      <w:pPr>
+        <w:pStyle w:val="NormalWeb"/>
+      </w:pPr>
+      <w:r>
+        <w:rPr>
+          <w:rFonts w:ascii="Calibri" w:hAnsi="Calibri"/>
+          <w:sz w:val="24"/>
+          <w:szCs w:val="24"/>
+        </w:rPr>
+        <w:t xml:space="preserve">A little girl counts using the fingers of her left hand as follows: She starts by calling her thumb 1, the first finger 2, middle finder 3, ring finger 4, and little finger 5. Then she reverses direction, calling the ring finger 6, middle finger 7, first finger 8 and thumb 9, after which she calls her first finger 10 and so on. If she continues to count in this manner, on which finger will she stop? </w:t>
+      </w:r>
+    </w:p>
+    <w:p>
+      <w:pPr>
+        <w:pStyle w:val="NormalWeb"/>
+        <w:rPr>
+          <w:rFonts w:ascii="Calibri" w:hAnsi="Calibri"/>
+          <w:sz w:val="24"/>
+          <w:szCs w:val="24"/>
+        </w:rPr>
+      </w:pPr>
+      <w:r>
+        <w:rPr>
+          <w:rFonts w:ascii="Calibri" w:hAnsi="Calibri"/>
+          <w:sz w:val="24"/>
+          <w:szCs w:val="24"/>
+        </w:rPr>
+        <w:t xml:space="preserve">a) What if the girl counts from 1 to </w:t>
+      </w:r>
+      <w:proofErr w:type="gramStart"/>
+      <w:r>
+        <w:rPr>
+          <w:rFonts w:ascii="Calibri" w:hAnsi="Calibri"/>
+          <w:sz w:val="24"/>
+          <w:szCs w:val="24"/>
+        </w:rPr>
+        <w:t>10</w:t>
+      </w:r>
+      <w:proofErr w:type="gramEnd"/>
+      <w:r>
+        <w:rPr>
+          <w:rFonts w:ascii="Calibri" w:hAnsi="Calibri"/>
+          <w:sz w:val="24"/>
+          <w:szCs w:val="24"/>
+        </w:rPr>
+        <w:t xml:space="preserve"> </w:t>
+      </w:r>
+    </w:p>
+    <w:p>
+      <w:pPr>
+        <w:pStyle w:val="NormalWeb"/>
+        <w:rPr>
+          <w:rFonts w:ascii="Calibri" w:hAnsi="Calibri"/>
+          <w:sz w:val="24"/>
+          <w:szCs w:val="24"/>
+        </w:rPr>
+      </w:pPr>
+      <w:r>
+        <w:rPr>
+          <w:rFonts w:ascii="Calibri" w:hAnsi="Calibri"/>
+          <w:sz w:val="24"/>
+          <w:szCs w:val="24"/>
+        </w:rPr>
+        <w:t xml:space="preserve">b) What if the girl counts from 1 to </w:t>
+      </w:r>
+      <w:proofErr w:type="gramStart"/>
+      <w:r>
+        <w:rPr>
+          <w:rFonts w:ascii="Calibri" w:hAnsi="Calibri"/>
+          <w:sz w:val="24"/>
+          <w:szCs w:val="24"/>
+        </w:rPr>
+        <w:t>100</w:t>
+      </w:r>
+      <w:proofErr w:type="gramEnd"/>
+      <w:r>
+        <w:rPr>
+          <w:rFonts w:ascii="Calibri" w:hAnsi="Calibri"/>
+          <w:sz w:val="24"/>
+          <w:szCs w:val="24"/>
+        </w:rPr>
+        <w:t xml:space="preserve"> </w:t>
+      </w:r>
+    </w:p>
+    <w:p>
+      <w:pPr>
+        <w:pStyle w:val="NormalWeb"/>
+      </w:pPr>
+      <w:r>
+        <w:rPr>
+          <w:rFonts w:ascii="Calibri" w:hAnsi="Calibri"/>
+          <w:sz w:val="24"/>
+          <w:szCs w:val="24"/>
+        </w:rPr>
+        <w:t xml:space="preserve">c) What if the girl counts from 1 to </w:t>
+      </w:r>
+      <w:proofErr w:type="gramStart"/>
+      <w:r>
+        <w:rPr>
+          <w:rFonts w:ascii="Calibri" w:hAnsi="Calibri"/>
+          <w:sz w:val="24"/>
+          <w:szCs w:val="24"/>
+        </w:rPr>
+        <w:t>1000</w:t>
+      </w:r>
+      <w:proofErr w:type="gramEnd"/>
+      <w:r>
+        <w:rPr>
+          <w:rFonts w:ascii="Calibri" w:hAnsi="Calibri"/>
+          <w:sz w:val="24"/>
+          <w:szCs w:val="24"/>
+        </w:rPr>
+        <w:t xml:space="preserve"> </w:t>
+      </w:r>
+    </w:p>
+    <w:p>
+      <w:pPr>
+        <w:pStyle w:val="NormalWeb"/>
+      </w:pPr>
       <w:bookmarkStart w:id="0" w:name="_GoBack"/>
       <w:bookmarkEnd w:id="0"/>
     </w:p>
@@ -4123,7 +4244,7 @@
 </file>
 
 <file path=customXml/itemProps1.xml><?xml version="1.0" encoding="utf-8"?>
-<ds:datastoreItem xmlns:ds="http://schemas.openxmlformats.org/officeDocument/2006/customXml" ds:itemID="{915B928E-92B2-5E4B-BFEB-8C04A929C0FE}">
+<ds:datastoreItem xmlns:ds="http://schemas.openxmlformats.org/officeDocument/2006/customXml" ds:itemID="{6D474132-8431-F243-9B3B-C30DE34167A5}">
   <ds:schemaRefs>
     <ds:schemaRef ds:uri="http://schemas.openxmlformats.org/officeDocument/2006/bibliography"/>
   </ds:schemaRefs>

</xml_diff>

<commit_message>
Third Problem -- Define
Wrote out the situation in my own words
</commit_message>
<xml_diff>
--- a/ProblemSolving/Carbonell_Cathleen_ProblemSolving.docx
+++ b/ProblemSolving/Carbonell_Cathleen_ProblemSolving.docx
@@ -816,6 +816,17 @@
           <w:szCs w:val="24"/>
         </w:rPr>
         <w:t xml:space="preserve"> </w:t>
+      </w:r>
+    </w:p>
+    <w:p>
+      <w:r>
+        <w:rPr>
+          <w:b/>
+        </w:rPr>
+        <w:t xml:space="preserve">Define. </w:t>
+      </w:r>
+      <w:r>
+        <w:t>The goal is to predict, when counting according to the little girl’s method, which finger would she land on when she counts to 10, 100, and 1000.</w:t>
       </w:r>
     </w:p>
     <w:p>
@@ -4244,7 +4255,7 @@
 </file>
 
 <file path=customXml/itemProps1.xml><?xml version="1.0" encoding="utf-8"?>
-<ds:datastoreItem xmlns:ds="http://schemas.openxmlformats.org/officeDocument/2006/customXml" ds:itemID="{6D474132-8431-F243-9B3B-C30DE34167A5}">
+<ds:datastoreItem xmlns:ds="http://schemas.openxmlformats.org/officeDocument/2006/customXml" ds:itemID="{55F8A6AE-FC2E-0841-95E6-CEB00E9803AA}">
   <ds:schemaRefs>
     <ds:schemaRef ds:uri="http://schemas.openxmlformats.org/officeDocument/2006/bibliography"/>
   </ds:schemaRefs>

</xml_diff>

<commit_message>
Third Problem -- Solutions
Provided two solutions to the problem
</commit_message>
<xml_diff>
--- a/ProblemSolving/Carbonell_Cathleen_ProblemSolving.docx
+++ b/ProblemSolving/Carbonell_Cathleen_ProblemSolving.docx
@@ -830,11 +830,41 @@
       </w:r>
     </w:p>
     <w:p>
-      <w:pPr>
-        <w:pStyle w:val="NormalWeb"/>
-      </w:pPr>
       <w:bookmarkStart w:id="0" w:name="_GoBack"/>
       <w:bookmarkEnd w:id="0"/>
+    </w:p>
+    <w:p>
+      <w:r>
+        <w:rPr>
+          <w:b/>
+        </w:rPr>
+        <w:t xml:space="preserve">Solution. </w:t>
+      </w:r>
+      <w:r>
+        <w:t xml:space="preserve">One suggestion to solve this is that we </w:t>
+      </w:r>
+      <w:r>
+        <w:rPr>
+          <w:i/>
+        </w:rPr>
+        <w:t>could</w:t>
+      </w:r>
+      <w:r>
+        <w:t xml:space="preserve"> count to 10, 100, and 1000 ourselves the way the girl does, which would be extremely tedious.</w:t>
+      </w:r>
+      <w:r>
+        <w:br/>
+      </w:r>
+    </w:p>
+    <w:p>
+      <w:r>
+        <w:t>But since there is a pattern to her method— and one can draft it out as such:</w:t>
+      </w:r>
+    </w:p>
+    <w:p>
+      <w:pPr>
+        <w:pStyle w:val="NormalWeb"/>
+      </w:pPr>
     </w:p>
     <w:sectPr>
       <w:headerReference w:type="even" r:id="rId9"/>
@@ -4255,7 +4285,7 @@
 </file>
 
 <file path=customXml/itemProps1.xml><?xml version="1.0" encoding="utf-8"?>
-<ds:datastoreItem xmlns:ds="http://schemas.openxmlformats.org/officeDocument/2006/customXml" ds:itemID="{55F8A6AE-FC2E-0841-95E6-CEB00E9803AA}">
+<ds:datastoreItem xmlns:ds="http://schemas.openxmlformats.org/officeDocument/2006/customXml" ds:itemID="{642DE134-16A8-964F-8EFB-A59D41389E7B}">
   <ds:schemaRefs>
     <ds:schemaRef ds:uri="http://schemas.openxmlformats.org/officeDocument/2006/bibliography"/>
   </ds:schemaRefs>

</xml_diff>

<commit_message>
Third Problem -- Final Resolve Part A
Explained and demonstrated solving Part A
</commit_message>
<xml_diff>
--- a/ProblemSolving/Carbonell_Cathleen_ProblemSolving.docx
+++ b/ProblemSolving/Carbonell_Cathleen_ProblemSolving.docx
@@ -829,42 +829,197 @@
         <w:t>The goal is to predict, when counting according to the little girl’s method, which finger would she land on when she counts to 10, 100, and 1000.</w:t>
       </w:r>
     </w:p>
-    <w:p>
+    <w:p/>
+    <w:p>
+      <w:r>
+        <w:rPr>
+          <w:b/>
+        </w:rPr>
+        <w:t xml:space="preserve">Solution. </w:t>
+      </w:r>
+      <w:r>
+        <w:t xml:space="preserve">One suggestion to solve this is that we </w:t>
+      </w:r>
+      <w:r>
+        <w:rPr>
+          <w:i/>
+        </w:rPr>
+        <w:t>could</w:t>
+      </w:r>
+      <w:r>
+        <w:t xml:space="preserve"> count to 10, 100, and 1000 ourselves the way the girl does, which would be extremely tedious.</w:t>
+      </w:r>
+      <w:r>
+        <w:br/>
+      </w:r>
+    </w:p>
+    <w:p>
+      <w:r>
+        <w:t>But since there is a pattern to her method— and one can draft it out as such:</w:t>
+      </w:r>
+    </w:p>
+    <w:p/>
+    <w:p>
+      <w:r>
+        <w:rPr>
+          <w:b/>
+        </w:rPr>
+        <w:t>Final Resolve part a: Finding 10</w:t>
+      </w:r>
+      <w:r>
+        <w:rPr>
+          <w:b/>
+        </w:rPr>
+        <w:br/>
+      </w:r>
+      <w:r>
+        <w:rPr>
+          <w:b/>
+        </w:rPr>
+        <w:br/>
+      </w:r>
+      <w:r>
+        <w:t>There are 5 digits on one hand. The first set of 5, numbers to digits, is as follows:</w:t>
+      </w:r>
+    </w:p>
+    <w:p>
+      <w:pPr>
+        <w:pStyle w:val="ListParagraph"/>
+        <w:numPr>
+          <w:ilvl w:val="0"/>
+          <w:numId w:val="13"/>
+        </w:numPr>
+      </w:pPr>
+      <w:r>
+        <w:t>Thumb</w:t>
+      </w:r>
+    </w:p>
+    <w:p>
+      <w:pPr>
+        <w:pStyle w:val="ListParagraph"/>
+        <w:numPr>
+          <w:ilvl w:val="0"/>
+          <w:numId w:val="13"/>
+        </w:numPr>
+      </w:pPr>
+      <w:r>
+        <w:t>Index finger</w:t>
+      </w:r>
+    </w:p>
+    <w:p>
+      <w:pPr>
+        <w:pStyle w:val="ListParagraph"/>
+        <w:numPr>
+          <w:ilvl w:val="0"/>
+          <w:numId w:val="13"/>
+        </w:numPr>
+      </w:pPr>
+      <w:r>
+        <w:t>Middle finger</w:t>
+      </w:r>
+    </w:p>
+    <w:p>
+      <w:pPr>
+        <w:pStyle w:val="ListParagraph"/>
+        <w:numPr>
+          <w:ilvl w:val="0"/>
+          <w:numId w:val="13"/>
+        </w:numPr>
+      </w:pPr>
+      <w:r>
+        <w:t>Ring finger</w:t>
+      </w:r>
+    </w:p>
+    <w:p>
+      <w:pPr>
+        <w:pStyle w:val="ListParagraph"/>
+        <w:numPr>
+          <w:ilvl w:val="0"/>
+          <w:numId w:val="13"/>
+        </w:numPr>
+      </w:pPr>
+      <w:r>
+        <w:t>Pinky</w:t>
+      </w:r>
+    </w:p>
+    <w:p>
+      <w:pPr>
+        <w:pStyle w:val="ListParagraph"/>
+        <w:ind w:left="1080"/>
+      </w:pPr>
+    </w:p>
+    <w:p>
+      <w:r>
+        <w:t>Then, she goes back and counts her ring finger as 6. If this follows, to 10, the pattern is as follows:</w:t>
+      </w:r>
+    </w:p>
+    <w:p>
+      <w:pPr>
+        <w:pStyle w:val="ListParagraph"/>
+        <w:numPr>
+          <w:ilvl w:val="0"/>
+          <w:numId w:val="13"/>
+        </w:numPr>
+      </w:pPr>
+      <w:r>
+        <w:t>Ring</w:t>
+      </w:r>
+    </w:p>
+    <w:p>
+      <w:pPr>
+        <w:pStyle w:val="ListParagraph"/>
+        <w:numPr>
+          <w:ilvl w:val="0"/>
+          <w:numId w:val="13"/>
+        </w:numPr>
+      </w:pPr>
+      <w:r>
+        <w:t>Middle</w:t>
+      </w:r>
+    </w:p>
+    <w:p>
+      <w:pPr>
+        <w:pStyle w:val="ListParagraph"/>
+        <w:numPr>
+          <w:ilvl w:val="0"/>
+          <w:numId w:val="13"/>
+        </w:numPr>
+      </w:pPr>
+      <w:r>
+        <w:t>Index</w:t>
+      </w:r>
+    </w:p>
+    <w:p>
+      <w:pPr>
+        <w:pStyle w:val="ListParagraph"/>
+        <w:numPr>
+          <w:ilvl w:val="0"/>
+          <w:numId w:val="13"/>
+        </w:numPr>
+      </w:pPr>
+      <w:r>
+        <w:t>Thumb</w:t>
+      </w:r>
+    </w:p>
+    <w:p>
+      <w:pPr>
+        <w:pStyle w:val="ListParagraph"/>
+        <w:numPr>
+          <w:ilvl w:val="0"/>
+          <w:numId w:val="13"/>
+        </w:numPr>
+      </w:pPr>
+      <w:r>
+        <w:t xml:space="preserve"> Index</w:t>
+      </w:r>
+    </w:p>
+    <w:p/>
+    <w:p>
+      <w:pPr>
+        <w:pStyle w:val="NormalWeb"/>
+      </w:pPr>
       <w:bookmarkStart w:id="0" w:name="_GoBack"/>
       <w:bookmarkEnd w:id="0"/>
-    </w:p>
-    <w:p>
-      <w:r>
-        <w:rPr>
-          <w:b/>
-        </w:rPr>
-        <w:t xml:space="preserve">Solution. </w:t>
-      </w:r>
-      <w:r>
-        <w:t xml:space="preserve">One suggestion to solve this is that we </w:t>
-      </w:r>
-      <w:r>
-        <w:rPr>
-          <w:i/>
-        </w:rPr>
-        <w:t>could</w:t>
-      </w:r>
-      <w:r>
-        <w:t xml:space="preserve"> count to 10, 100, and 1000 ourselves the way the girl does, which would be extremely tedious.</w:t>
-      </w:r>
-      <w:r>
-        <w:br/>
-      </w:r>
-    </w:p>
-    <w:p>
-      <w:r>
-        <w:t>But since there is a pattern to her method— and one can draft it out as such:</w:t>
-      </w:r>
-    </w:p>
-    <w:p>
-      <w:pPr>
-        <w:pStyle w:val="NormalWeb"/>
-      </w:pPr>
     </w:p>
     <w:sectPr>
       <w:headerReference w:type="even" r:id="rId9"/>
@@ -4285,7 +4440,7 @@
 </file>
 
 <file path=customXml/itemProps1.xml><?xml version="1.0" encoding="utf-8"?>
-<ds:datastoreItem xmlns:ds="http://schemas.openxmlformats.org/officeDocument/2006/customXml" ds:itemID="{642DE134-16A8-964F-8EFB-A59D41389E7B}">
+<ds:datastoreItem xmlns:ds="http://schemas.openxmlformats.org/officeDocument/2006/customXml" ds:itemID="{1B446C07-9C95-314C-9BD7-7599A9E34BDC}">
   <ds:schemaRefs>
     <ds:schemaRef ds:uri="http://schemas.openxmlformats.org/officeDocument/2006/bibliography"/>
   </ds:schemaRefs>

</xml_diff>

<commit_message>
Third Problem -- Counting to 20
Provided an observation of a possible pattern
</commit_message>
<xml_diff>
--- a/ProblemSolving/Carbonell_Cathleen_ProblemSolving.docx
+++ b/ProblemSolving/Carbonell_Cathleen_ProblemSolving.docx
@@ -1014,6 +1014,146 @@
       </w:r>
     </w:p>
     <w:p/>
+    <w:p>
+      <w:r>
+        <w:t xml:space="preserve">The answer to a) is the </w:t>
+      </w:r>
+      <w:r>
+        <w:rPr>
+          <w:b/>
+        </w:rPr>
+        <w:t>Index</w:t>
+      </w:r>
+      <w:r>
+        <w:t xml:space="preserve"> finger.</w:t>
+      </w:r>
+    </w:p>
+    <w:p/>
+    <w:p>
+      <w:r>
+        <w:t>If we count even further to 20, the pattern goes as such:</w:t>
+      </w:r>
+    </w:p>
+    <w:p>
+      <w:pPr>
+        <w:pStyle w:val="ListParagraph"/>
+        <w:numPr>
+          <w:ilvl w:val="0"/>
+          <w:numId w:val="19"/>
+        </w:numPr>
+      </w:pPr>
+      <w:r>
+        <w:t xml:space="preserve"> Middle</w:t>
+      </w:r>
+    </w:p>
+    <w:p>
+      <w:pPr>
+        <w:pStyle w:val="ListParagraph"/>
+        <w:numPr>
+          <w:ilvl w:val="0"/>
+          <w:numId w:val="19"/>
+        </w:numPr>
+      </w:pPr>
+      <w:r>
+        <w:t xml:space="preserve"> Ring</w:t>
+      </w:r>
+    </w:p>
+    <w:p>
+      <w:pPr>
+        <w:pStyle w:val="ListParagraph"/>
+        <w:numPr>
+          <w:ilvl w:val="0"/>
+          <w:numId w:val="19"/>
+        </w:numPr>
+      </w:pPr>
+      <w:r>
+        <w:t xml:space="preserve"> Pinky</w:t>
+      </w:r>
+    </w:p>
+    <w:p>
+      <w:pPr>
+        <w:pStyle w:val="ListParagraph"/>
+        <w:numPr>
+          <w:ilvl w:val="0"/>
+          <w:numId w:val="19"/>
+        </w:numPr>
+      </w:pPr>
+      <w:r>
+        <w:t xml:space="preserve"> Ring</w:t>
+      </w:r>
+    </w:p>
+    <w:p>
+      <w:pPr>
+        <w:pStyle w:val="ListParagraph"/>
+        <w:numPr>
+          <w:ilvl w:val="0"/>
+          <w:numId w:val="19"/>
+        </w:numPr>
+      </w:pPr>
+      <w:r>
+        <w:t xml:space="preserve"> Middle</w:t>
+      </w:r>
+    </w:p>
+    <w:p>
+      <w:pPr>
+        <w:pStyle w:val="ListParagraph"/>
+        <w:numPr>
+          <w:ilvl w:val="0"/>
+          <w:numId w:val="19"/>
+        </w:numPr>
+      </w:pPr>
+      <w:r>
+        <w:t xml:space="preserve"> Index</w:t>
+      </w:r>
+    </w:p>
+    <w:p>
+      <w:pPr>
+        <w:pStyle w:val="ListParagraph"/>
+        <w:numPr>
+          <w:ilvl w:val="0"/>
+          <w:numId w:val="19"/>
+        </w:numPr>
+      </w:pPr>
+      <w:r>
+        <w:t xml:space="preserve"> Thumb</w:t>
+      </w:r>
+    </w:p>
+    <w:p>
+      <w:pPr>
+        <w:pStyle w:val="ListParagraph"/>
+        <w:numPr>
+          <w:ilvl w:val="0"/>
+          <w:numId w:val="19"/>
+        </w:numPr>
+      </w:pPr>
+      <w:r>
+        <w:t xml:space="preserve"> Index</w:t>
+      </w:r>
+    </w:p>
+    <w:p>
+      <w:pPr>
+        <w:pStyle w:val="ListParagraph"/>
+        <w:numPr>
+          <w:ilvl w:val="0"/>
+          <w:numId w:val="19"/>
+        </w:numPr>
+      </w:pPr>
+      <w:r>
+        <w:t xml:space="preserve"> Middle</w:t>
+      </w:r>
+    </w:p>
+    <w:p>
+      <w:pPr>
+        <w:pStyle w:val="ListParagraph"/>
+        <w:numPr>
+          <w:ilvl w:val="0"/>
+          <w:numId w:val="19"/>
+        </w:numPr>
+      </w:pPr>
+      <w:r>
+        <w:t xml:space="preserve"> Ring</w:t>
+      </w:r>
+    </w:p>
     <w:p>
       <w:pPr>
         <w:pStyle w:val="NormalWeb"/>
@@ -1994,6 +2134,95 @@
     </w:lvl>
   </w:abstractNum>
   <w:abstractNum w:abstractNumId="8">
+    <w:nsid w:val="34A31C82"/>
+    <w:multiLevelType w:val="hybridMultilevel"/>
+    <w:tmpl w:val="5BE02182"/>
+    <w:lvl w:ilvl="0" w:tplc="7A2C55C2">
+      <w:start w:val="1"/>
+      <w:numFmt w:val="decimal"/>
+      <w:lvlText w:val="%1)"/>
+      <w:lvlJc w:val="left"/>
+      <w:pPr>
+        <w:ind w:left="1080" w:hanging="360"/>
+      </w:pPr>
+      <w:rPr>
+        <w:rFonts w:hint="default"/>
+      </w:rPr>
+    </w:lvl>
+    <w:lvl w:ilvl="1" w:tplc="04090019">
+      <w:start w:val="1"/>
+      <w:numFmt w:val="lowerLetter"/>
+      <w:lvlText w:val="%2."/>
+      <w:lvlJc w:val="left"/>
+      <w:pPr>
+        <w:ind w:left="1800" w:hanging="360"/>
+      </w:pPr>
+    </w:lvl>
+    <w:lvl w:ilvl="2" w:tplc="0409001B" w:tentative="1">
+      <w:start w:val="1"/>
+      <w:numFmt w:val="lowerRoman"/>
+      <w:lvlText w:val="%3."/>
+      <w:lvlJc w:val="right"/>
+      <w:pPr>
+        <w:ind w:left="2520" w:hanging="180"/>
+      </w:pPr>
+    </w:lvl>
+    <w:lvl w:ilvl="3" w:tplc="0409000F" w:tentative="1">
+      <w:start w:val="1"/>
+      <w:numFmt w:val="decimal"/>
+      <w:lvlText w:val="%4."/>
+      <w:lvlJc w:val="left"/>
+      <w:pPr>
+        <w:ind w:left="3240" w:hanging="360"/>
+      </w:pPr>
+    </w:lvl>
+    <w:lvl w:ilvl="4" w:tplc="04090019" w:tentative="1">
+      <w:start w:val="1"/>
+      <w:numFmt w:val="lowerLetter"/>
+      <w:lvlText w:val="%5."/>
+      <w:lvlJc w:val="left"/>
+      <w:pPr>
+        <w:ind w:left="3960" w:hanging="360"/>
+      </w:pPr>
+    </w:lvl>
+    <w:lvl w:ilvl="5" w:tplc="0409001B" w:tentative="1">
+      <w:start w:val="1"/>
+      <w:numFmt w:val="lowerRoman"/>
+      <w:lvlText w:val="%6."/>
+      <w:lvlJc w:val="right"/>
+      <w:pPr>
+        <w:ind w:left="4680" w:hanging="180"/>
+      </w:pPr>
+    </w:lvl>
+    <w:lvl w:ilvl="6" w:tplc="0409000F" w:tentative="1">
+      <w:start w:val="1"/>
+      <w:numFmt w:val="decimal"/>
+      <w:lvlText w:val="%7."/>
+      <w:lvlJc w:val="left"/>
+      <w:pPr>
+        <w:ind w:left="5400" w:hanging="360"/>
+      </w:pPr>
+    </w:lvl>
+    <w:lvl w:ilvl="7" w:tplc="04090019" w:tentative="1">
+      <w:start w:val="1"/>
+      <w:numFmt w:val="lowerLetter"/>
+      <w:lvlText w:val="%8."/>
+      <w:lvlJc w:val="left"/>
+      <w:pPr>
+        <w:ind w:left="6120" w:hanging="360"/>
+      </w:pPr>
+    </w:lvl>
+    <w:lvl w:ilvl="8" w:tplc="0409001B" w:tentative="1">
+      <w:start w:val="1"/>
+      <w:numFmt w:val="lowerRoman"/>
+      <w:lvlText w:val="%9."/>
+      <w:lvlJc w:val="right"/>
+      <w:pPr>
+        <w:ind w:left="6840" w:hanging="180"/>
+      </w:pPr>
+    </w:lvl>
+  </w:abstractNum>
+  <w:abstractNum w:abstractNumId="9">
     <w:nsid w:val="393572F9"/>
     <w:multiLevelType w:val="hybridMultilevel"/>
     <w:tmpl w:val="9194746E"/>
@@ -2082,7 +2311,7 @@
       </w:pPr>
     </w:lvl>
   </w:abstractNum>
-  <w:abstractNum w:abstractNumId="9">
+  <w:abstractNum w:abstractNumId="10">
     <w:nsid w:val="457F595B"/>
     <w:multiLevelType w:val="hybridMultilevel"/>
     <w:tmpl w:val="8B887E3E"/>
@@ -2171,7 +2400,7 @@
       </w:pPr>
     </w:lvl>
   </w:abstractNum>
-  <w:abstractNum w:abstractNumId="10">
+  <w:abstractNum w:abstractNumId="11">
     <w:nsid w:val="4B8E5354"/>
     <w:multiLevelType w:val="multilevel"/>
     <w:tmpl w:val="2F0EB9EC"/>
@@ -2284,7 +2513,7 @@
       </w:pPr>
     </w:lvl>
   </w:abstractNum>
-  <w:abstractNum w:abstractNumId="11">
+  <w:abstractNum w:abstractNumId="12">
     <w:nsid w:val="60B84BF3"/>
     <w:multiLevelType w:val="multilevel"/>
     <w:tmpl w:val="9194746E"/>
@@ -2373,7 +2602,7 @@
       </w:pPr>
     </w:lvl>
   </w:abstractNum>
-  <w:abstractNum w:abstractNumId="12">
+  <w:abstractNum w:abstractNumId="13">
     <w:nsid w:val="652A4077"/>
     <w:multiLevelType w:val="hybridMultilevel"/>
     <w:tmpl w:val="444EBAF2"/>
@@ -2462,7 +2691,7 @@
       </w:pPr>
     </w:lvl>
   </w:abstractNum>
-  <w:abstractNum w:abstractNumId="13">
+  <w:abstractNum w:abstractNumId="14">
     <w:nsid w:val="6B7826C4"/>
     <w:multiLevelType w:val="hybridMultilevel"/>
     <w:tmpl w:val="11D479FE"/>
@@ -2551,7 +2780,7 @@
       </w:pPr>
     </w:lvl>
   </w:abstractNum>
-  <w:abstractNum w:abstractNumId="14">
+  <w:abstractNum w:abstractNumId="15">
     <w:nsid w:val="74E12072"/>
     <w:multiLevelType w:val="hybridMultilevel"/>
     <w:tmpl w:val="21F880EC"/>
@@ -2640,7 +2869,7 @@
       </w:pPr>
     </w:lvl>
   </w:abstractNum>
-  <w:abstractNum w:abstractNumId="15">
+  <w:abstractNum w:abstractNumId="16">
     <w:nsid w:val="75062BE9"/>
     <w:multiLevelType w:val="hybridMultilevel"/>
     <w:tmpl w:val="DE3659D2"/>
@@ -2729,7 +2958,7 @@
       </w:pPr>
     </w:lvl>
   </w:abstractNum>
-  <w:abstractNum w:abstractNumId="16">
+  <w:abstractNum w:abstractNumId="17">
     <w:nsid w:val="7AEC01B3"/>
     <w:multiLevelType w:val="multilevel"/>
     <w:tmpl w:val="E0E2D536"/>
@@ -2842,7 +3071,7 @@
       </w:pPr>
     </w:lvl>
   </w:abstractNum>
-  <w:abstractNum w:abstractNumId="17">
+  <w:abstractNum w:abstractNumId="18">
     <w:nsid w:val="7BB80C6F"/>
     <w:multiLevelType w:val="hybridMultilevel"/>
     <w:tmpl w:val="5BE02182"/>
@@ -2932,7 +3161,7 @@
     </w:lvl>
   </w:abstractNum>
   <w:num w:numId="1">
-    <w:abstractNumId w:val="10"/>
+    <w:abstractNumId w:val="11"/>
   </w:num>
   <w:num w:numId="2">
     <w:abstractNumId w:val="4"/>
@@ -2941,7 +3170,7 @@
     <w:abstractNumId w:val="5"/>
   </w:num>
   <w:num w:numId="4">
-    <w:abstractNumId w:val="16"/>
+    <w:abstractNumId w:val="17"/>
   </w:num>
   <w:num w:numId="5">
     <w:abstractNumId w:val="2"/>
@@ -2950,13 +3179,13 @@
     <w:abstractNumId w:val="6"/>
   </w:num>
   <w:num w:numId="7">
-    <w:abstractNumId w:val="12"/>
+    <w:abstractNumId w:val="13"/>
   </w:num>
   <w:num w:numId="8">
-    <w:abstractNumId w:val="14"/>
+    <w:abstractNumId w:val="15"/>
   </w:num>
   <w:num w:numId="9">
-    <w:abstractNumId w:val="15"/>
+    <w:abstractNumId w:val="16"/>
   </w:num>
   <w:num w:numId="10">
     <w:abstractNumId w:val="7"/>
@@ -2965,25 +3194,28 @@
     <w:abstractNumId w:val="3"/>
   </w:num>
   <w:num w:numId="12">
-    <w:abstractNumId w:val="13"/>
+    <w:abstractNumId w:val="14"/>
   </w:num>
   <w:num w:numId="13">
-    <w:abstractNumId w:val="17"/>
+    <w:abstractNumId w:val="18"/>
   </w:num>
   <w:num w:numId="14">
-    <w:abstractNumId w:val="9"/>
+    <w:abstractNumId w:val="10"/>
   </w:num>
   <w:num w:numId="15">
     <w:abstractNumId w:val="1"/>
   </w:num>
   <w:num w:numId="16">
-    <w:abstractNumId w:val="8"/>
+    <w:abstractNumId w:val="9"/>
   </w:num>
   <w:num w:numId="17">
-    <w:abstractNumId w:val="11"/>
+    <w:abstractNumId w:val="12"/>
   </w:num>
   <w:num w:numId="18">
     <w:abstractNumId w:val="0"/>
+  </w:num>
+  <w:num w:numId="19">
+    <w:abstractNumId w:val="8"/>
   </w:num>
 </w:numbering>
 </file>
@@ -4440,7 +4672,7 @@
 </file>
 
 <file path=customXml/itemProps1.xml><?xml version="1.0" encoding="utf-8"?>
-<ds:datastoreItem xmlns:ds="http://schemas.openxmlformats.org/officeDocument/2006/customXml" ds:itemID="{1B446C07-9C95-314C-9BD7-7599A9E34BDC}">
+<ds:datastoreItem xmlns:ds="http://schemas.openxmlformats.org/officeDocument/2006/customXml" ds:itemID="{3DB41EC4-08BC-4B4F-A0CD-F0B3E5A81CD3}">
   <ds:schemaRefs>
     <ds:schemaRef ds:uri="http://schemas.openxmlformats.org/officeDocument/2006/bibliography"/>
   </ds:schemaRefs>

</xml_diff>

<commit_message>
Third Problem -- Pattern Discovered
Observation & demonstration proves there is a consistent pattern
</commit_message>
<xml_diff>
--- a/ProblemSolving/Carbonell_Cathleen_ProblemSolving.docx
+++ b/ProblemSolving/Carbonell_Cathleen_ProblemSolving.docx
@@ -1039,7 +1039,7 @@
         <w:pStyle w:val="ListParagraph"/>
         <w:numPr>
           <w:ilvl w:val="0"/>
-          <w:numId w:val="19"/>
+          <w:numId w:val="13"/>
         </w:numPr>
       </w:pPr>
       <w:r>
@@ -1051,7 +1051,7 @@
         <w:pStyle w:val="ListParagraph"/>
         <w:numPr>
           <w:ilvl w:val="0"/>
-          <w:numId w:val="19"/>
+          <w:numId w:val="13"/>
         </w:numPr>
       </w:pPr>
       <w:r>
@@ -1063,7 +1063,7 @@
         <w:pStyle w:val="ListParagraph"/>
         <w:numPr>
           <w:ilvl w:val="0"/>
-          <w:numId w:val="19"/>
+          <w:numId w:val="13"/>
         </w:numPr>
       </w:pPr>
       <w:r>
@@ -1075,7 +1075,7 @@
         <w:pStyle w:val="ListParagraph"/>
         <w:numPr>
           <w:ilvl w:val="0"/>
-          <w:numId w:val="19"/>
+          <w:numId w:val="13"/>
         </w:numPr>
       </w:pPr>
       <w:r>
@@ -1087,7 +1087,7 @@
         <w:pStyle w:val="ListParagraph"/>
         <w:numPr>
           <w:ilvl w:val="0"/>
-          <w:numId w:val="19"/>
+          <w:numId w:val="13"/>
         </w:numPr>
       </w:pPr>
       <w:r>
@@ -1099,7 +1099,7 @@
         <w:pStyle w:val="ListParagraph"/>
         <w:numPr>
           <w:ilvl w:val="0"/>
-          <w:numId w:val="19"/>
+          <w:numId w:val="13"/>
         </w:numPr>
       </w:pPr>
       <w:r>
@@ -1111,7 +1111,7 @@
         <w:pStyle w:val="ListParagraph"/>
         <w:numPr>
           <w:ilvl w:val="0"/>
-          <w:numId w:val="19"/>
+          <w:numId w:val="13"/>
         </w:numPr>
       </w:pPr>
       <w:r>
@@ -1123,7 +1123,7 @@
         <w:pStyle w:val="ListParagraph"/>
         <w:numPr>
           <w:ilvl w:val="0"/>
-          <w:numId w:val="19"/>
+          <w:numId w:val="13"/>
         </w:numPr>
       </w:pPr>
       <w:r>
@@ -1135,7 +1135,7 @@
         <w:pStyle w:val="ListParagraph"/>
         <w:numPr>
           <w:ilvl w:val="0"/>
-          <w:numId w:val="19"/>
+          <w:numId w:val="13"/>
         </w:numPr>
       </w:pPr>
       <w:r>
@@ -1147,19 +1147,71 @@
         <w:pStyle w:val="ListParagraph"/>
         <w:numPr>
           <w:ilvl w:val="0"/>
-          <w:numId w:val="19"/>
+          <w:numId w:val="13"/>
         </w:numPr>
       </w:pPr>
       <w:r>
         <w:t xml:space="preserve"> Ring</w:t>
       </w:r>
     </w:p>
-    <w:p>
-      <w:pPr>
-        <w:pStyle w:val="NormalWeb"/>
-      </w:pPr>
+    <w:p/>
+    <w:p/>
+    <w:p>
       <w:bookmarkStart w:id="0" w:name="_GoBack"/>
       <w:bookmarkEnd w:id="0"/>
+      <w:r>
+        <w:t xml:space="preserve">Notice that the </w:t>
+      </w:r>
+      <w:r>
+        <w:rPr>
+          <w:i/>
+        </w:rPr>
+        <w:t>Ring</w:t>
+      </w:r>
+      <w:r>
+        <w:t xml:space="preserve"> and the </w:t>
+      </w:r>
+      <w:r>
+        <w:rPr>
+          <w:i/>
+        </w:rPr>
+        <w:t xml:space="preserve">Index </w:t>
+      </w:r>
+      <w:r>
+        <w:t xml:space="preserve">finger are counted </w:t>
+      </w:r>
+      <w:r>
+        <w:rPr>
+          <w:i/>
+        </w:rPr>
+        <w:t>twice</w:t>
+      </w:r>
+      <w:r>
+        <w:t xml:space="preserve"> in one round—one round counting every 10 to 5 fingers: therefore, there is a 2 of 10 chance of every tenth number to land on either the </w:t>
+      </w:r>
+      <w:r>
+        <w:rPr>
+          <w:i/>
+        </w:rPr>
+        <w:t xml:space="preserve">Ring </w:t>
+      </w:r>
+      <w:r>
+        <w:t xml:space="preserve">or </w:t>
+      </w:r>
+      <w:r>
+        <w:rPr>
+          <w:i/>
+        </w:rPr>
+        <w:t xml:space="preserve">Index </w:t>
+      </w:r>
+      <w:r>
+        <w:t>finger.</w:t>
+      </w:r>
+    </w:p>
+    <w:p>
+      <w:pPr>
+        <w:pStyle w:val="NormalWeb"/>
+      </w:pPr>
     </w:p>
     <w:sectPr>
       <w:headerReference w:type="even" r:id="rId9"/>
@@ -3074,7 +3126,7 @@
   <w:abstractNum w:abstractNumId="18">
     <w:nsid w:val="7BB80C6F"/>
     <w:multiLevelType w:val="hybridMultilevel"/>
-    <w:tmpl w:val="5BE02182"/>
+    <w:tmpl w:val="E2E27DEC"/>
     <w:lvl w:ilvl="0" w:tplc="7A2C55C2">
       <w:start w:val="1"/>
       <w:numFmt w:val="decimal"/>
@@ -4672,7 +4724,7 @@
 </file>
 
 <file path=customXml/itemProps1.xml><?xml version="1.0" encoding="utf-8"?>
-<ds:datastoreItem xmlns:ds="http://schemas.openxmlformats.org/officeDocument/2006/customXml" ds:itemID="{3DB41EC4-08BC-4B4F-A0CD-F0B3E5A81CD3}">
+<ds:datastoreItem xmlns:ds="http://schemas.openxmlformats.org/officeDocument/2006/customXml" ds:itemID="{A15B93B2-E5B1-8B40-922C-EB1892C4D13E}">
   <ds:schemaRefs>
     <ds:schemaRef ds:uri="http://schemas.openxmlformats.org/officeDocument/2006/bibliography"/>
   </ds:schemaRefs>

</xml_diff>

<commit_message>
Third Problem -- Pattern continues
Noticed another pattern relating to which fingers she lands on for
every count of 10
</commit_message>
<xml_diff>
--- a/ProblemSolving/Carbonell_Cathleen_ProblemSolving.docx
+++ b/ProblemSolving/Carbonell_Cathleen_ProblemSolving.docx
@@ -1157,55 +1157,244 @@
     <w:p/>
     <w:p/>
     <w:p>
+      <w:r>
+        <w:t xml:space="preserve">Notice that the </w:t>
+      </w:r>
+      <w:r>
+        <w:rPr>
+          <w:i/>
+        </w:rPr>
+        <w:t>Ring</w:t>
+      </w:r>
+      <w:r>
+        <w:t xml:space="preserve"> and the </w:t>
+      </w:r>
+      <w:r>
+        <w:rPr>
+          <w:i/>
+        </w:rPr>
+        <w:t xml:space="preserve">Index </w:t>
+      </w:r>
+      <w:r>
+        <w:t xml:space="preserve">finger are counted </w:t>
+      </w:r>
+      <w:r>
+        <w:rPr>
+          <w:i/>
+        </w:rPr>
+        <w:t>twice</w:t>
+      </w:r>
+      <w:r>
+        <w:t xml:space="preserve"> in one round—one round counting every 10 to 5 fingers: therefore, there is a 2 of 10 chance of every tenth number to land on either the </w:t>
+      </w:r>
+      <w:r>
+        <w:rPr>
+          <w:i/>
+        </w:rPr>
+        <w:t xml:space="preserve">Ring </w:t>
+      </w:r>
+      <w:r>
+        <w:t xml:space="preserve">or </w:t>
+      </w:r>
+      <w:r>
+        <w:rPr>
+          <w:i/>
+        </w:rPr>
+        <w:t xml:space="preserve">Index </w:t>
+      </w:r>
+      <w:r>
+        <w:t>finger.</w:t>
+      </w:r>
+    </w:p>
+    <w:p/>
+    <w:p>
       <w:bookmarkStart w:id="0" w:name="_GoBack"/>
       <w:bookmarkEnd w:id="0"/>
-      <w:r>
-        <w:t xml:space="preserve">Notice that the </w:t>
+    </w:p>
+    <w:p>
+      <w:r>
+        <w:t>Going to 30…</w:t>
+      </w:r>
+    </w:p>
+    <w:p>
+      <w:pPr>
+        <w:ind w:left="720"/>
+      </w:pPr>
+      <w:r>
+        <w:t>21) Pinky</w:t>
+      </w:r>
+    </w:p>
+    <w:p>
+      <w:pPr>
+        <w:ind w:left="720"/>
+      </w:pPr>
+      <w:r>
+        <w:t>22) Ring</w:t>
+      </w:r>
+    </w:p>
+    <w:p>
+      <w:pPr>
+        <w:ind w:left="720"/>
+      </w:pPr>
+      <w:r>
+        <w:t>23) Middle</w:t>
+      </w:r>
+    </w:p>
+    <w:p>
+      <w:pPr>
+        <w:ind w:left="720"/>
+      </w:pPr>
+      <w:r>
+        <w:t>24) Index</w:t>
+      </w:r>
+    </w:p>
+    <w:p>
+      <w:pPr>
+        <w:ind w:left="720"/>
+      </w:pPr>
+      <w:r>
+        <w:t>25) Thumb</w:t>
+      </w:r>
+    </w:p>
+    <w:p>
+      <w:pPr>
+        <w:ind w:left="720"/>
+      </w:pPr>
+      <w:r>
+        <w:t>26) Index</w:t>
+      </w:r>
+    </w:p>
+    <w:p>
+      <w:pPr>
+        <w:ind w:left="720"/>
+      </w:pPr>
+      <w:r>
+        <w:t>27) Middle</w:t>
+      </w:r>
+    </w:p>
+    <w:p>
+      <w:pPr>
+        <w:ind w:left="720"/>
+      </w:pPr>
+      <w:r>
+        <w:t>28) Ring</w:t>
+      </w:r>
+    </w:p>
+    <w:p>
+      <w:pPr>
+        <w:ind w:firstLine="720"/>
+      </w:pPr>
+      <w:r>
+        <w:t>29) Pinky</w:t>
+      </w:r>
+    </w:p>
+    <w:p>
+      <w:pPr>
+        <w:ind w:firstLine="720"/>
+      </w:pPr>
+      <w:r>
+        <w:t>30) RING</w:t>
+      </w:r>
+    </w:p>
+    <w:p/>
+    <w:p>
+      <w:r>
+        <w:t>Going to 40…</w:t>
+      </w:r>
+    </w:p>
+    <w:p>
+      <w:pPr>
+        <w:ind w:firstLine="720"/>
+      </w:pPr>
+      <w:r>
+        <w:t>31) Middle</w:t>
+      </w:r>
+    </w:p>
+    <w:p>
+      <w:r>
+        <w:tab/>
+        <w:t>32) Index</w:t>
+      </w:r>
+    </w:p>
+    <w:p>
+      <w:r>
+        <w:tab/>
+        <w:t>33) Thumb</w:t>
+      </w:r>
+    </w:p>
+    <w:p>
+      <w:r>
+        <w:tab/>
+        <w:t>34) Index</w:t>
+      </w:r>
+    </w:p>
+    <w:p>
+      <w:r>
+        <w:tab/>
+        <w:t>35) Middle</w:t>
+      </w:r>
+    </w:p>
+    <w:p>
+      <w:r>
+        <w:tab/>
+        <w:t>36) Ring</w:t>
+      </w:r>
+    </w:p>
+    <w:p>
+      <w:r>
+        <w:tab/>
+        <w:t>37) Pinky</w:t>
+      </w:r>
+    </w:p>
+    <w:p>
+      <w:r>
+        <w:tab/>
+        <w:t>38) Ring</w:t>
+      </w:r>
+    </w:p>
+    <w:p>
+      <w:r>
+        <w:tab/>
+        <w:t>39) Middle</w:t>
+      </w:r>
+    </w:p>
+    <w:p>
+      <w:r>
+        <w:tab/>
+        <w:t>40) INDEX</w:t>
+      </w:r>
+    </w:p>
+    <w:p/>
+    <w:p>
+      <w:r>
+        <w:t xml:space="preserve">We can deduce that for every 10, she will </w:t>
       </w:r>
       <w:r>
         <w:rPr>
           <w:i/>
         </w:rPr>
-        <w:t>Ring</w:t>
-      </w:r>
-      <w:r>
-        <w:t xml:space="preserve"> and the </w:t>
+        <w:t>NOT</w:t>
+      </w:r>
+      <w:r>
+        <w:t xml:space="preserve"> land on the </w:t>
       </w:r>
       <w:r>
         <w:rPr>
           <w:i/>
         </w:rPr>
-        <w:t xml:space="preserve">Index </w:t>
-      </w:r>
-      <w:r>
-        <w:t xml:space="preserve">finger are counted </w:t>
+        <w:t xml:space="preserve">Thumb, Middle, </w:t>
+      </w:r>
+      <w:r>
+        <w:t>or</w:t>
       </w:r>
       <w:r>
         <w:rPr>
           <w:i/>
         </w:rPr>
-        <w:t>twice</w:t>
-      </w:r>
-      <w:r>
-        <w:t xml:space="preserve"> in one round—one round counting every 10 to 5 fingers: therefore, there is a 2 of 10 chance of every tenth number to land on either the </w:t>
-      </w:r>
-      <w:r>
-        <w:rPr>
-          <w:i/>
-        </w:rPr>
-        <w:t xml:space="preserve">Ring </w:t>
-      </w:r>
-      <w:r>
-        <w:t xml:space="preserve">or </w:t>
-      </w:r>
-      <w:r>
-        <w:rPr>
-          <w:i/>
-        </w:rPr>
-        <w:t xml:space="preserve">Index </w:t>
-      </w:r>
-      <w:r>
-        <w:t>finger.</w:t>
+        <w:t xml:space="preserve"> Pinky</w:t>
+      </w:r>
+      <w:r>
+        <w:t>.</w:t>
       </w:r>
     </w:p>
     <w:p>
@@ -4724,7 +4913,7 @@
 </file>
 
 <file path=customXml/itemProps1.xml><?xml version="1.0" encoding="utf-8"?>
-<ds:datastoreItem xmlns:ds="http://schemas.openxmlformats.org/officeDocument/2006/customXml" ds:itemID="{A15B93B2-E5B1-8B40-922C-EB1892C4D13E}">
+<ds:datastoreItem xmlns:ds="http://schemas.openxmlformats.org/officeDocument/2006/customXml" ds:itemID="{ACF23E9B-5DD8-464E-A9AB-5460F613D523}">
   <ds:schemaRefs>
     <ds:schemaRef ds:uri="http://schemas.openxmlformats.org/officeDocument/2006/bibliography"/>
   </ds:schemaRefs>

</xml_diff>

<commit_message>
Third Problem-- Pattern every 20
Counted to 60, noticed yet another pattern!
</commit_message>
<xml_diff>
--- a/ProblemSolving/Carbonell_Cathleen_ProblemSolving.docx
+++ b/ProblemSolving/Carbonell_Cathleen_ProblemSolving.docx
@@ -1207,195 +1207,347 @@
       </w:r>
     </w:p>
     <w:p/>
+    <w:p/>
+    <w:p>
+      <w:r>
+        <w:t>Going to 30…</w:t>
+      </w:r>
+    </w:p>
+    <w:p>
+      <w:pPr>
+        <w:ind w:left="720"/>
+      </w:pPr>
+      <w:r>
+        <w:t>21) Pinky</w:t>
+      </w:r>
+    </w:p>
+    <w:p>
+      <w:pPr>
+        <w:ind w:left="720"/>
+      </w:pPr>
+      <w:r>
+        <w:t>22) Ring</w:t>
+      </w:r>
+    </w:p>
+    <w:p>
+      <w:pPr>
+        <w:ind w:left="720"/>
+      </w:pPr>
+      <w:r>
+        <w:t>23) Middle</w:t>
+      </w:r>
+    </w:p>
+    <w:p>
+      <w:pPr>
+        <w:ind w:left="720"/>
+      </w:pPr>
+      <w:r>
+        <w:t>24) Index</w:t>
+      </w:r>
+    </w:p>
+    <w:p>
+      <w:pPr>
+        <w:ind w:left="720"/>
+      </w:pPr>
+      <w:r>
+        <w:t>25) Thumb</w:t>
+      </w:r>
+    </w:p>
+    <w:p>
+      <w:pPr>
+        <w:ind w:left="720"/>
+      </w:pPr>
+      <w:r>
+        <w:t>26) Index</w:t>
+      </w:r>
+    </w:p>
+    <w:p>
+      <w:pPr>
+        <w:ind w:left="720"/>
+      </w:pPr>
+      <w:r>
+        <w:t>27) Middle</w:t>
+      </w:r>
+    </w:p>
+    <w:p>
+      <w:pPr>
+        <w:ind w:left="720"/>
+      </w:pPr>
+      <w:r>
+        <w:t>28) Ring</w:t>
+      </w:r>
+    </w:p>
+    <w:p>
+      <w:pPr>
+        <w:ind w:firstLine="720"/>
+      </w:pPr>
+      <w:r>
+        <w:t>29) Pinky</w:t>
+      </w:r>
+    </w:p>
+    <w:p>
+      <w:pPr>
+        <w:ind w:firstLine="720"/>
+      </w:pPr>
+      <w:r>
+        <w:t>30) RING</w:t>
+      </w:r>
+    </w:p>
+    <w:p/>
+    <w:p>
+      <w:r>
+        <w:t>Going to 40…</w:t>
+      </w:r>
+    </w:p>
+    <w:p>
+      <w:pPr>
+        <w:ind w:firstLine="720"/>
+      </w:pPr>
+      <w:r>
+        <w:t>31) Middle</w:t>
+      </w:r>
+    </w:p>
+    <w:p>
+      <w:r>
+        <w:tab/>
+        <w:t>32) Index</w:t>
+      </w:r>
+    </w:p>
+    <w:p>
+      <w:r>
+        <w:tab/>
+        <w:t>33) Thumb</w:t>
+      </w:r>
+    </w:p>
+    <w:p>
+      <w:r>
+        <w:tab/>
+        <w:t>34) Index</w:t>
+      </w:r>
+    </w:p>
+    <w:p>
+      <w:r>
+        <w:tab/>
+        <w:t>35) Middle</w:t>
+      </w:r>
+    </w:p>
+    <w:p>
+      <w:r>
+        <w:tab/>
+        <w:t>36) Ring</w:t>
+      </w:r>
+    </w:p>
+    <w:p>
+      <w:r>
+        <w:tab/>
+        <w:t>37) Pinky</w:t>
+      </w:r>
+    </w:p>
+    <w:p>
+      <w:r>
+        <w:tab/>
+        <w:t>38) Ring</w:t>
+      </w:r>
+    </w:p>
+    <w:p>
+      <w:r>
+        <w:tab/>
+        <w:t>39) Middle</w:t>
+      </w:r>
+    </w:p>
+    <w:p>
+      <w:r>
+        <w:tab/>
+        <w:t>40) INDEX</w:t>
+      </w:r>
+    </w:p>
+    <w:p/>
+    <w:p>
+      <w:r>
+        <w:t xml:space="preserve">We can deduce that for every 10, she will </w:t>
+      </w:r>
+      <w:r>
+        <w:rPr>
+          <w:i/>
+        </w:rPr>
+        <w:t>NOT</w:t>
+      </w:r>
+      <w:r>
+        <w:t xml:space="preserve"> land on the </w:t>
+      </w:r>
+      <w:r>
+        <w:rPr>
+          <w:i/>
+        </w:rPr>
+        <w:t xml:space="preserve">Thumb, Middle, </w:t>
+      </w:r>
+      <w:r>
+        <w:t>or</w:t>
+      </w:r>
+      <w:r>
+        <w:rPr>
+          <w:i/>
+        </w:rPr>
+        <w:t xml:space="preserve"> Pinky</w:t>
+      </w:r>
+      <w:r>
+        <w:t>.</w:t>
+      </w:r>
+    </w:p>
+    <w:p/>
+    <w:p>
+      <w:r>
+        <w:t>Going to 60…</w:t>
+      </w:r>
+    </w:p>
+    <w:p>
+      <w:r>
+        <w:tab/>
+        <w:t>41) Thumb</w:t>
+      </w:r>
+    </w:p>
+    <w:p>
+      <w:r>
+        <w:tab/>
+        <w:t>42) Index</w:t>
+      </w:r>
+    </w:p>
+    <w:p>
+      <w:r>
+        <w:tab/>
+        <w:t>43) Middle</w:t>
+      </w:r>
+    </w:p>
+    <w:p>
+      <w:r>
+        <w:tab/>
+        <w:t>44) Ring</w:t>
+      </w:r>
+    </w:p>
+    <w:p>
+      <w:r>
+        <w:tab/>
+        <w:t>45) Pinky</w:t>
+      </w:r>
+    </w:p>
+    <w:p>
+      <w:r>
+        <w:tab/>
+        <w:t>46) Ring</w:t>
+      </w:r>
+    </w:p>
+    <w:p>
+      <w:r>
+        <w:tab/>
+        <w:t>47) Middle</w:t>
+      </w:r>
+    </w:p>
+    <w:p>
+      <w:r>
+        <w:tab/>
+        <w:t>48) Index</w:t>
+      </w:r>
+    </w:p>
+    <w:p>
+      <w:r>
+        <w:tab/>
+        <w:t>49) Thumb</w:t>
+      </w:r>
+    </w:p>
+    <w:p>
+      <w:r>
+        <w:tab/>
+        <w:t>50) INDEX</w:t>
+      </w:r>
+    </w:p>
+    <w:p/>
+    <w:p>
+      <w:r>
+        <w:tab/>
+        <w:t>51) Middle</w:t>
+      </w:r>
+    </w:p>
+    <w:p>
+      <w:r>
+        <w:tab/>
+        <w:t>52) Ring</w:t>
+      </w:r>
+    </w:p>
+    <w:p>
+      <w:r>
+        <w:tab/>
+        <w:t>53) Pinky</w:t>
+      </w:r>
+    </w:p>
+    <w:p>
+      <w:r>
+        <w:tab/>
+        <w:t>54) Ring</w:t>
+      </w:r>
+    </w:p>
+    <w:p>
+      <w:r>
+        <w:tab/>
+        <w:t>55) Middle</w:t>
+      </w:r>
+    </w:p>
+    <w:p>
+      <w:r>
+        <w:tab/>
+        <w:t>56) Index</w:t>
+      </w:r>
+    </w:p>
+    <w:p>
+      <w:r>
+        <w:tab/>
+        <w:t>57) Thumb</w:t>
+      </w:r>
+    </w:p>
+    <w:p>
+      <w:r>
+        <w:tab/>
+        <w:t>58) Index</w:t>
+      </w:r>
+    </w:p>
+    <w:p>
+      <w:r>
+        <w:tab/>
+        <w:t>59) Middle</w:t>
+      </w:r>
+    </w:p>
+    <w:p>
+      <w:r>
+        <w:tab/>
+        <w:t>60) RING</w:t>
+      </w:r>
+    </w:p>
+    <w:p/>
+    <w:p>
+      <w:r>
+        <w:t xml:space="preserve">For every 20, we can count on landing on the </w:t>
+      </w:r>
+      <w:r>
+        <w:rPr>
+          <w:i/>
+        </w:rPr>
+        <w:t xml:space="preserve">Index </w:t>
+      </w:r>
+      <w:r>
+        <w:t xml:space="preserve">or </w:t>
+      </w:r>
+      <w:r>
+        <w:rPr>
+          <w:i/>
+        </w:rPr>
+        <w:t xml:space="preserve">Ring </w:t>
+      </w:r>
+      <w:r>
+        <w:t>finger.</w:t>
+      </w:r>
+    </w:p>
     <w:p>
       <w:bookmarkStart w:id="0" w:name="_GoBack"/>
       <w:bookmarkEnd w:id="0"/>
-    </w:p>
-    <w:p>
-      <w:r>
-        <w:t>Going to 30…</w:t>
-      </w:r>
-    </w:p>
-    <w:p>
-      <w:pPr>
-        <w:ind w:left="720"/>
-      </w:pPr>
-      <w:r>
-        <w:t>21) Pinky</w:t>
-      </w:r>
-    </w:p>
-    <w:p>
-      <w:pPr>
-        <w:ind w:left="720"/>
-      </w:pPr>
-      <w:r>
-        <w:t>22) Ring</w:t>
-      </w:r>
-    </w:p>
-    <w:p>
-      <w:pPr>
-        <w:ind w:left="720"/>
-      </w:pPr>
-      <w:r>
-        <w:t>23) Middle</w:t>
-      </w:r>
-    </w:p>
-    <w:p>
-      <w:pPr>
-        <w:ind w:left="720"/>
-      </w:pPr>
-      <w:r>
-        <w:t>24) Index</w:t>
-      </w:r>
-    </w:p>
-    <w:p>
-      <w:pPr>
-        <w:ind w:left="720"/>
-      </w:pPr>
-      <w:r>
-        <w:t>25) Thumb</w:t>
-      </w:r>
-    </w:p>
-    <w:p>
-      <w:pPr>
-        <w:ind w:left="720"/>
-      </w:pPr>
-      <w:r>
-        <w:t>26) Index</w:t>
-      </w:r>
-    </w:p>
-    <w:p>
-      <w:pPr>
-        <w:ind w:left="720"/>
-      </w:pPr>
-      <w:r>
-        <w:t>27) Middle</w:t>
-      </w:r>
-    </w:p>
-    <w:p>
-      <w:pPr>
-        <w:ind w:left="720"/>
-      </w:pPr>
-      <w:r>
-        <w:t>28) Ring</w:t>
-      </w:r>
-    </w:p>
-    <w:p>
-      <w:pPr>
-        <w:ind w:firstLine="720"/>
-      </w:pPr>
-      <w:r>
-        <w:t>29) Pinky</w:t>
-      </w:r>
-    </w:p>
-    <w:p>
-      <w:pPr>
-        <w:ind w:firstLine="720"/>
-      </w:pPr>
-      <w:r>
-        <w:t>30) RING</w:t>
-      </w:r>
-    </w:p>
-    <w:p/>
-    <w:p>
-      <w:r>
-        <w:t>Going to 40…</w:t>
-      </w:r>
-    </w:p>
-    <w:p>
-      <w:pPr>
-        <w:ind w:firstLine="720"/>
-      </w:pPr>
-      <w:r>
-        <w:t>31) Middle</w:t>
-      </w:r>
-    </w:p>
-    <w:p>
-      <w:r>
-        <w:tab/>
-        <w:t>32) Index</w:t>
-      </w:r>
-    </w:p>
-    <w:p>
-      <w:r>
-        <w:tab/>
-        <w:t>33) Thumb</w:t>
-      </w:r>
-    </w:p>
-    <w:p>
-      <w:r>
-        <w:tab/>
-        <w:t>34) Index</w:t>
-      </w:r>
-    </w:p>
-    <w:p>
-      <w:r>
-        <w:tab/>
-        <w:t>35) Middle</w:t>
-      </w:r>
-    </w:p>
-    <w:p>
-      <w:r>
-        <w:tab/>
-        <w:t>36) Ring</w:t>
-      </w:r>
-    </w:p>
-    <w:p>
-      <w:r>
-        <w:tab/>
-        <w:t>37) Pinky</w:t>
-      </w:r>
-    </w:p>
-    <w:p>
-      <w:r>
-        <w:tab/>
-        <w:t>38) Ring</w:t>
-      </w:r>
-    </w:p>
-    <w:p>
-      <w:r>
-        <w:tab/>
-        <w:t>39) Middle</w:t>
-      </w:r>
-    </w:p>
-    <w:p>
-      <w:r>
-        <w:tab/>
-        <w:t>40) INDEX</w:t>
-      </w:r>
-    </w:p>
-    <w:p/>
-    <w:p>
-      <w:r>
-        <w:t xml:space="preserve">We can deduce that for every 10, she will </w:t>
-      </w:r>
-      <w:r>
-        <w:rPr>
-          <w:i/>
-        </w:rPr>
-        <w:t>NOT</w:t>
-      </w:r>
-      <w:r>
-        <w:t xml:space="preserve"> land on the </w:t>
-      </w:r>
-      <w:r>
-        <w:rPr>
-          <w:i/>
-        </w:rPr>
-        <w:t xml:space="preserve">Thumb, Middle, </w:t>
-      </w:r>
-      <w:r>
-        <w:t>or</w:t>
-      </w:r>
-      <w:r>
-        <w:rPr>
-          <w:i/>
-        </w:rPr>
-        <w:t xml:space="preserve"> Pinky</w:t>
-      </w:r>
-      <w:r>
-        <w:t>.</w:t>
-      </w:r>
     </w:p>
     <w:p>
       <w:pPr>
@@ -4913,7 +5065,7 @@
 </file>
 
 <file path=customXml/itemProps1.xml><?xml version="1.0" encoding="utf-8"?>
-<ds:datastoreItem xmlns:ds="http://schemas.openxmlformats.org/officeDocument/2006/customXml" ds:itemID="{ACF23E9B-5DD8-464E-A9AB-5460F613D523}">
+<ds:datastoreItem xmlns:ds="http://schemas.openxmlformats.org/officeDocument/2006/customXml" ds:itemID="{472C7136-F503-6E4F-AF21-26762505285E}">
   <ds:schemaRefs>
     <ds:schemaRef ds:uri="http://schemas.openxmlformats.org/officeDocument/2006/bibliography"/>
   </ds:schemaRefs>

</xml_diff>

<commit_message>
Third Problem -- Part B Resolve
Figured out Part B’s answer
</commit_message>
<xml_diff>
--- a/ProblemSolving/Carbonell_Cathleen_ProblemSolving.docx
+++ b/ProblemSolving/Carbonell_Cathleen_ProblemSolving.docx
@@ -347,25 +347,7 @@
           <w:sz w:val="24"/>
           <w:szCs w:val="24"/>
         </w:rPr>
-        <w:t xml:space="preserve">There are 20 socks in a drawer: 5 pairs of black socks, 3 pairs of brown and 2 pairs of white. You select the socks in the dark and can check them only after a selection has been made. What is the smallest number of socks you need to select to guarantee getting the </w:t>
-      </w:r>
-      <w:proofErr w:type="gramStart"/>
-      <w:r>
-        <w:rPr>
-          <w:rFonts w:ascii="Calibri" w:hAnsi="Calibri"/>
-          <w:sz w:val="24"/>
-          <w:szCs w:val="24"/>
-        </w:rPr>
-        <w:t>following:</w:t>
-      </w:r>
-      <w:proofErr w:type="gramEnd"/>
-      <w:r>
-        <w:rPr>
-          <w:rFonts w:ascii="Calibri" w:hAnsi="Calibri"/>
-          <w:sz w:val="24"/>
-          <w:szCs w:val="24"/>
-        </w:rPr>
-        <w:t xml:space="preserve"> </w:t>
+        <w:t xml:space="preserve">There are 20 socks in a drawer: 5 pairs of black socks, 3 pairs of brown and 2 pairs of white. You select the socks in the dark and can check them only after a selection has been made. What is the smallest number of socks you need to select to guarantee getting the following: </w:t>
       </w:r>
     </w:p>
     <w:p>
@@ -487,15 +469,7 @@
         <w:t xml:space="preserve">Define. </w:t>
       </w:r>
       <w:r>
-        <w:t xml:space="preserve">As for obtaining one matching pair of each color: Since there is a total of 20 </w:t>
-      </w:r>
-      <w:proofErr w:type="gramStart"/>
-      <w:r>
-        <w:t>socks</w:t>
-      </w:r>
-      <w:proofErr w:type="gramEnd"/>
-      <w:r>
-        <w:t xml:space="preserve"> in a drawer, the chances of obtaining a certain sock color are as follows:</w:t>
+        <w:t>As for obtaining one matching pair of each color: Since there is a total of 20 socks in a drawer, the chances of obtaining a certain sock color are as follows:</w:t>
       </w:r>
     </w:p>
     <w:p>
@@ -730,92 +704,38 @@
           <w:sz w:val="24"/>
           <w:szCs w:val="24"/>
         </w:rPr>
-        <w:t xml:space="preserve">a) What if the girl counts from 1 to </w:t>
-      </w:r>
-      <w:proofErr w:type="gramStart"/>
-      <w:r>
+        <w:t xml:space="preserve">a) What if the girl counts from 1 to 10 </w:t>
+      </w:r>
+    </w:p>
+    <w:p>
+      <w:pPr>
+        <w:pStyle w:val="NormalWeb"/>
         <w:rPr>
           <w:rFonts w:ascii="Calibri" w:hAnsi="Calibri"/>
           <w:sz w:val="24"/>
           <w:szCs w:val="24"/>
         </w:rPr>
-        <w:t>10</w:t>
-      </w:r>
-      <w:proofErr w:type="gramEnd"/>
+      </w:pPr>
       <w:r>
         <w:rPr>
           <w:rFonts w:ascii="Calibri" w:hAnsi="Calibri"/>
           <w:sz w:val="24"/>
           <w:szCs w:val="24"/>
         </w:rPr>
-        <w:t xml:space="preserve"> </w:t>
+        <w:t xml:space="preserve">b) What if the girl counts from 1 to 100 </w:t>
       </w:r>
     </w:p>
     <w:p>
       <w:pPr>
         <w:pStyle w:val="NormalWeb"/>
+      </w:pPr>
+      <w:r>
         <w:rPr>
           <w:rFonts w:ascii="Calibri" w:hAnsi="Calibri"/>
           <w:sz w:val="24"/>
           <w:szCs w:val="24"/>
         </w:rPr>
-      </w:pPr>
-      <w:r>
-        <w:rPr>
-          <w:rFonts w:ascii="Calibri" w:hAnsi="Calibri"/>
-          <w:sz w:val="24"/>
-          <w:szCs w:val="24"/>
-        </w:rPr>
-        <w:t xml:space="preserve">b) What if the girl counts from 1 to </w:t>
-      </w:r>
-      <w:proofErr w:type="gramStart"/>
-      <w:r>
-        <w:rPr>
-          <w:rFonts w:ascii="Calibri" w:hAnsi="Calibri"/>
-          <w:sz w:val="24"/>
-          <w:szCs w:val="24"/>
-        </w:rPr>
-        <w:t>100</w:t>
-      </w:r>
-      <w:proofErr w:type="gramEnd"/>
-      <w:r>
-        <w:rPr>
-          <w:rFonts w:ascii="Calibri" w:hAnsi="Calibri"/>
-          <w:sz w:val="24"/>
-          <w:szCs w:val="24"/>
-        </w:rPr>
-        <w:t xml:space="preserve"> </w:t>
-      </w:r>
-    </w:p>
-    <w:p>
-      <w:pPr>
-        <w:pStyle w:val="NormalWeb"/>
-      </w:pPr>
-      <w:r>
-        <w:rPr>
-          <w:rFonts w:ascii="Calibri" w:hAnsi="Calibri"/>
-          <w:sz w:val="24"/>
-          <w:szCs w:val="24"/>
-        </w:rPr>
-        <w:t xml:space="preserve">c) What if the girl counts from 1 to </w:t>
-      </w:r>
-      <w:proofErr w:type="gramStart"/>
-      <w:r>
-        <w:rPr>
-          <w:rFonts w:ascii="Calibri" w:hAnsi="Calibri"/>
-          <w:sz w:val="24"/>
-          <w:szCs w:val="24"/>
-        </w:rPr>
-        <w:t>1000</w:t>
-      </w:r>
-      <w:proofErr w:type="gramEnd"/>
-      <w:r>
-        <w:rPr>
-          <w:rFonts w:ascii="Calibri" w:hAnsi="Calibri"/>
-          <w:sz w:val="24"/>
-          <w:szCs w:val="24"/>
-        </w:rPr>
-        <w:t xml:space="preserve"> </w:t>
+        <w:t xml:space="preserve">c) What if the girl counts from 1 to 1000 </w:t>
       </w:r>
     </w:p>
     <w:p>
@@ -1545,10 +1465,115 @@
         <w:t>finger.</w:t>
       </w:r>
     </w:p>
-    <w:p>
+    <w:p/>
+    <w:p>
+      <w:r>
+        <w:t>Therefore, if we eliminate the chances of landing on the Thumb, Middle, or Pinky with this fact:</w:t>
+      </w:r>
+    </w:p>
+    <w:p>
+      <w:r>
+        <w:tab/>
+        <w:t>We are now left with 2 fingers instead of 5: Ring and Index.</w:t>
+      </w:r>
+    </w:p>
+    <w:p>
+      <w:r>
+        <w:t xml:space="preserve">From the number 30 onward, for every 20 counts, we can rely on the girl landing on either the </w:t>
+      </w:r>
+      <w:r>
+        <w:rPr>
+          <w:i/>
+        </w:rPr>
+        <w:t>Ring</w:t>
+      </w:r>
+      <w:r>
+        <w:t xml:space="preserve"> or </w:t>
+      </w:r>
+      <w:r>
+        <w:rPr>
+          <w:i/>
+        </w:rPr>
+        <w:t xml:space="preserve">Index </w:t>
+      </w:r>
+      <w:r>
+        <w:t>finger.</w:t>
+      </w:r>
+    </w:p>
+    <w:p/>
+    <w:p>
+      <w:pPr>
+        <w:rPr>
+          <w:i/>
+        </w:rPr>
+      </w:pPr>
+      <w:r>
+        <w:t xml:space="preserve">If this pattern continues, at 70, we will land on the </w:t>
+      </w:r>
+      <w:r>
+        <w:rPr>
+          <w:i/>
+        </w:rPr>
+        <w:t xml:space="preserve">Ring </w:t>
+      </w:r>
+      <w:r>
+        <w:t>finger, 80—</w:t>
+      </w:r>
+      <w:r>
+        <w:rPr>
+          <w:i/>
+        </w:rPr>
+        <w:t xml:space="preserve"> Index</w:t>
+      </w:r>
+      <w:r>
+        <w:t xml:space="preserve">, 90 – </w:t>
+      </w:r>
+      <w:r>
+        <w:rPr>
+          <w:i/>
+        </w:rPr>
+        <w:t>Index</w:t>
+      </w:r>
+      <w:r>
+        <w:t xml:space="preserve">, 100 – </w:t>
+      </w:r>
+      <w:r>
+        <w:rPr>
+          <w:i/>
+        </w:rPr>
+        <w:t>RING.</w:t>
+      </w:r>
+    </w:p>
+    <w:p>
+      <w:pPr>
+        <w:rPr>
+          <w:i/>
+        </w:rPr>
+      </w:pPr>
+    </w:p>
+    <w:p>
+      <w:r>
+        <w:rPr>
+          <w:b/>
+        </w:rPr>
+        <w:t xml:space="preserve">Final Resolve. </w:t>
+      </w:r>
       <w:bookmarkStart w:id="0" w:name="_GoBack"/>
       <w:bookmarkEnd w:id="0"/>
-    </w:p>
+      <w:r>
+        <w:t xml:space="preserve">Therefore the answer to b) is </w:t>
+      </w:r>
+      <w:r>
+        <w:rPr>
+          <w:i/>
+        </w:rPr>
+        <w:t xml:space="preserve">RING </w:t>
+      </w:r>
+      <w:r>
+        <w:t>finger</w:t>
+      </w:r>
+    </w:p>
+    <w:p/>
     <w:p>
       <w:pPr>
         <w:pStyle w:val="NormalWeb"/>
@@ -5065,7 +5090,7 @@
 </file>
 
 <file path=customXml/itemProps1.xml><?xml version="1.0" encoding="utf-8"?>
-<ds:datastoreItem xmlns:ds="http://schemas.openxmlformats.org/officeDocument/2006/customXml" ds:itemID="{472C7136-F503-6E4F-AF21-26762505285E}">
+<ds:datastoreItem xmlns:ds="http://schemas.openxmlformats.org/officeDocument/2006/customXml" ds:itemID="{665B4D24-26C5-5A4A-8B47-2AF4D28E999D}">
   <ds:schemaRefs>
     <ds:schemaRef ds:uri="http://schemas.openxmlformats.org/officeDocument/2006/bibliography"/>
   </ds:schemaRefs>

</xml_diff>

<commit_message>
Third Problem -- Part C Defined -- Counting 100s
Demonstrated another pattern when the numbers increase, with the
knowledge of the pattern of every 20 count.
</commit_message>
<xml_diff>
--- a/ProblemSolving/Carbonell_Cathleen_ProblemSolving.docx
+++ b/ProblemSolving/Carbonell_Cathleen_ProblemSolving.docx
@@ -347,7 +347,25 @@
           <w:sz w:val="24"/>
           <w:szCs w:val="24"/>
         </w:rPr>
-        <w:t xml:space="preserve">There are 20 socks in a drawer: 5 pairs of black socks, 3 pairs of brown and 2 pairs of white. You select the socks in the dark and can check them only after a selection has been made. What is the smallest number of socks you need to select to guarantee getting the following: </w:t>
+        <w:t xml:space="preserve">There are 20 socks in a drawer: 5 pairs of black socks, 3 pairs of brown and 2 pairs of white. You select the socks in the dark and can check them only after a selection has been made. What is the smallest number of socks you need to select to guarantee getting the </w:t>
+      </w:r>
+      <w:proofErr w:type="gramStart"/>
+      <w:r>
+        <w:rPr>
+          <w:rFonts w:ascii="Calibri" w:hAnsi="Calibri"/>
+          <w:sz w:val="24"/>
+          <w:szCs w:val="24"/>
+        </w:rPr>
+        <w:t>following:</w:t>
+      </w:r>
+      <w:proofErr w:type="gramEnd"/>
+      <w:r>
+        <w:rPr>
+          <w:rFonts w:ascii="Calibri" w:hAnsi="Calibri"/>
+          <w:sz w:val="24"/>
+          <w:szCs w:val="24"/>
+        </w:rPr>
+        <w:t xml:space="preserve"> </w:t>
       </w:r>
     </w:p>
     <w:p>
@@ -469,7 +487,15 @@
         <w:t xml:space="preserve">Define. </w:t>
       </w:r>
       <w:r>
-        <w:t>As for obtaining one matching pair of each color: Since there is a total of 20 socks in a drawer, the chances of obtaining a certain sock color are as follows:</w:t>
+        <w:t xml:space="preserve">As for obtaining one matching pair of each color: Since there is a total of 20 </w:t>
+      </w:r>
+      <w:proofErr w:type="gramStart"/>
+      <w:r>
+        <w:t>socks</w:t>
+      </w:r>
+      <w:proofErr w:type="gramEnd"/>
+      <w:r>
+        <w:t xml:space="preserve"> in a drawer, the chances of obtaining a certain sock color are as follows:</w:t>
       </w:r>
     </w:p>
     <w:p>
@@ -704,38 +730,92 @@
           <w:sz w:val="24"/>
           <w:szCs w:val="24"/>
         </w:rPr>
-        <w:t xml:space="preserve">a) What if the girl counts from 1 to 10 </w:t>
-      </w:r>
-    </w:p>
-    <w:p>
-      <w:pPr>
-        <w:pStyle w:val="NormalWeb"/>
+        <w:t xml:space="preserve">a) What if the girl counts from 1 to </w:t>
+      </w:r>
+      <w:proofErr w:type="gramStart"/>
+      <w:r>
         <w:rPr>
           <w:rFonts w:ascii="Calibri" w:hAnsi="Calibri"/>
           <w:sz w:val="24"/>
           <w:szCs w:val="24"/>
         </w:rPr>
-      </w:pPr>
+        <w:t>10</w:t>
+      </w:r>
+      <w:proofErr w:type="gramEnd"/>
       <w:r>
         <w:rPr>
           <w:rFonts w:ascii="Calibri" w:hAnsi="Calibri"/>
           <w:sz w:val="24"/>
           <w:szCs w:val="24"/>
         </w:rPr>
-        <w:t xml:space="preserve">b) What if the girl counts from 1 to 100 </w:t>
+        <w:t xml:space="preserve"> </w:t>
       </w:r>
     </w:p>
     <w:p>
       <w:pPr>
         <w:pStyle w:val="NormalWeb"/>
-      </w:pPr>
-      <w:r>
         <w:rPr>
           <w:rFonts w:ascii="Calibri" w:hAnsi="Calibri"/>
           <w:sz w:val="24"/>
           <w:szCs w:val="24"/>
         </w:rPr>
-        <w:t xml:space="preserve">c) What if the girl counts from 1 to 1000 </w:t>
+      </w:pPr>
+      <w:r>
+        <w:rPr>
+          <w:rFonts w:ascii="Calibri" w:hAnsi="Calibri"/>
+          <w:sz w:val="24"/>
+          <w:szCs w:val="24"/>
+        </w:rPr>
+        <w:t xml:space="preserve">b) What if the girl counts from 1 to </w:t>
+      </w:r>
+      <w:proofErr w:type="gramStart"/>
+      <w:r>
+        <w:rPr>
+          <w:rFonts w:ascii="Calibri" w:hAnsi="Calibri"/>
+          <w:sz w:val="24"/>
+          <w:szCs w:val="24"/>
+        </w:rPr>
+        <w:t>100</w:t>
+      </w:r>
+      <w:proofErr w:type="gramEnd"/>
+      <w:r>
+        <w:rPr>
+          <w:rFonts w:ascii="Calibri" w:hAnsi="Calibri"/>
+          <w:sz w:val="24"/>
+          <w:szCs w:val="24"/>
+        </w:rPr>
+        <w:t xml:space="preserve"> </w:t>
+      </w:r>
+    </w:p>
+    <w:p>
+      <w:pPr>
+        <w:pStyle w:val="NormalWeb"/>
+      </w:pPr>
+      <w:r>
+        <w:rPr>
+          <w:rFonts w:ascii="Calibri" w:hAnsi="Calibri"/>
+          <w:sz w:val="24"/>
+          <w:szCs w:val="24"/>
+        </w:rPr>
+        <w:t xml:space="preserve">c) What if the girl counts from 1 to </w:t>
+      </w:r>
+      <w:proofErr w:type="gramStart"/>
+      <w:r>
+        <w:rPr>
+          <w:rFonts w:ascii="Calibri" w:hAnsi="Calibri"/>
+          <w:sz w:val="24"/>
+          <w:szCs w:val="24"/>
+        </w:rPr>
+        <w:t>1000</w:t>
+      </w:r>
+      <w:proofErr w:type="gramEnd"/>
+      <w:r>
+        <w:rPr>
+          <w:rFonts w:ascii="Calibri" w:hAnsi="Calibri"/>
+          <w:sz w:val="24"/>
+          <w:szCs w:val="24"/>
+        </w:rPr>
+        <w:t xml:space="preserve"> </w:t>
       </w:r>
     </w:p>
     <w:p>
@@ -1558,22 +1638,198 @@
         </w:rPr>
         <w:t xml:space="preserve">Final Resolve. </w:t>
       </w:r>
+      <w:r>
+        <w:t xml:space="preserve">Therefore the answer to b) is </w:t>
+      </w:r>
+      <w:r>
+        <w:rPr>
+          <w:i/>
+        </w:rPr>
+        <w:t xml:space="preserve">RING </w:t>
+      </w:r>
+      <w:r>
+        <w:t>finger</w:t>
+      </w:r>
+    </w:p>
+    <w:p/>
+    <w:p>
+      <w:r>
+        <w:rPr>
+          <w:b/>
+        </w:rPr>
+        <w:t xml:space="preserve">Define. </w:t>
+      </w:r>
+      <w:r>
+        <w:t>—</w:t>
+      </w:r>
+      <w:proofErr w:type="gramStart"/>
+      <w:r>
+        <w:t>but</w:t>
+      </w:r>
+      <w:proofErr w:type="gramEnd"/>
+      <w:r>
+        <w:t xml:space="preserve"> will she always land on the </w:t>
+      </w:r>
+      <w:r>
+        <w:rPr>
+          <w:i/>
+        </w:rPr>
+        <w:t xml:space="preserve">Ring </w:t>
+      </w:r>
+      <w:r>
+        <w:t>finger for every 100?</w:t>
+      </w:r>
+    </w:p>
+    <w:p/>
+    <w:p>
+      <w:r>
+        <w:t>We can go further to answer c) for 1000. If we count by what we know (</w:t>
+      </w:r>
+      <w:r>
+        <w:rPr>
+          <w:i/>
+        </w:rPr>
+        <w:t xml:space="preserve">every </w:t>
+      </w:r>
+      <w:r>
+        <w:rPr>
+          <w:b/>
+          <w:i/>
+        </w:rPr>
+        <w:t>20</w:t>
+      </w:r>
+      <w:r>
+        <w:rPr>
+          <w:b/>
+        </w:rPr>
+        <w:t xml:space="preserve"> </w:t>
+      </w:r>
+      <w:r>
+        <w:t>the finger will change):</w:t>
+      </w:r>
+    </w:p>
+    <w:p/>
+    <w:p>
+      <w:r>
+        <w:t>100 – Ring</w:t>
+      </w:r>
+    </w:p>
+    <w:p>
+      <w:r>
+        <w:t>120 – Index</w:t>
+      </w:r>
+    </w:p>
+    <w:p>
+      <w:r>
+        <w:t>140 – Ring</w:t>
+      </w:r>
+    </w:p>
+    <w:p>
+      <w:r>
+        <w:t>160 – Index</w:t>
+      </w:r>
+    </w:p>
+    <w:p>
+      <w:r>
+        <w:t>180 – Ring</w:t>
+      </w:r>
+    </w:p>
+    <w:p>
+      <w:r>
+        <w:t>200 –</w:t>
+      </w:r>
+      <w:r>
+        <w:rPr>
+          <w:i/>
+        </w:rPr>
+        <w:t xml:space="preserve"> INDEX</w:t>
+      </w:r>
+    </w:p>
+    <w:p/>
+    <w:p>
+      <w:r>
+        <w:t>220 – Ring</w:t>
+      </w:r>
+    </w:p>
+    <w:p>
+      <w:r>
+        <w:t>240 – Index</w:t>
+      </w:r>
+    </w:p>
+    <w:p>
+      <w:r>
+        <w:t>260 – Ring</w:t>
+      </w:r>
+    </w:p>
+    <w:p>
+      <w:r>
+        <w:t>280 – Index</w:t>
+      </w:r>
+    </w:p>
+    <w:p>
+      <w:r>
+        <w:t xml:space="preserve">300 – </w:t>
+      </w:r>
+      <w:r>
+        <w:rPr>
+          <w:i/>
+        </w:rPr>
+        <w:t>RING</w:t>
+      </w:r>
+    </w:p>
+    <w:p/>
+    <w:p>
+      <w:r>
+        <w:t>320 – Index</w:t>
+      </w:r>
+    </w:p>
+    <w:p>
+      <w:r>
+        <w:t>340 – Ring</w:t>
+      </w:r>
+    </w:p>
+    <w:p>
+      <w:r>
+        <w:t>360 – Index</w:t>
+      </w:r>
+    </w:p>
+    <w:p>
+      <w:r>
+        <w:t>380 – Ring</w:t>
+      </w:r>
+    </w:p>
+    <w:p>
+      <w:r>
+        <w:t>400 –</w:t>
+      </w:r>
+      <w:r>
+        <w:rPr>
+          <w:i/>
+        </w:rPr>
+        <w:t xml:space="preserve"> INDEX</w:t>
+      </w:r>
+    </w:p>
+    <w:p>
+      <w:pPr>
+        <w:rPr>
+          <w:b/>
+        </w:rPr>
+      </w:pPr>
+    </w:p>
+    <w:p>
+      <w:r>
+        <w:t xml:space="preserve">It is safe to say that for every 100, the finger the girl lands on will change. </w:t>
+      </w:r>
+    </w:p>
+    <w:p>
+      <w:pPr>
+        <w:rPr>
+          <w:b/>
+        </w:rPr>
+      </w:pPr>
       <w:bookmarkStart w:id="0" w:name="_GoBack"/>
       <w:bookmarkEnd w:id="0"/>
-      <w:r>
-        <w:t xml:space="preserve">Therefore the answer to b) is </w:t>
-      </w:r>
-      <w:r>
-        <w:rPr>
-          <w:i/>
-        </w:rPr>
-        <w:t xml:space="preserve">RING </w:t>
-      </w:r>
-      <w:r>
-        <w:t>finger</w:t>
-      </w:r>
-    </w:p>
-    <w:p/>
+    </w:p>
     <w:p>
       <w:pPr>
         <w:pStyle w:val="NormalWeb"/>
@@ -5090,7 +5346,7 @@
 </file>
 
 <file path=customXml/itemProps1.xml><?xml version="1.0" encoding="utf-8"?>
-<ds:datastoreItem xmlns:ds="http://schemas.openxmlformats.org/officeDocument/2006/customXml" ds:itemID="{665B4D24-26C5-5A4A-8B47-2AF4D28E999D}">
+<ds:datastoreItem xmlns:ds="http://schemas.openxmlformats.org/officeDocument/2006/customXml" ds:itemID="{5F278CE0-0EAE-CC45-98A8-C83CD7191348}">
   <ds:schemaRefs>
     <ds:schemaRef ds:uri="http://schemas.openxmlformats.org/officeDocument/2006/bibliography"/>
   </ds:schemaRefs>

</xml_diff>

<commit_message>
Third Problem -- Part C Resolve
Counted to 1000 knowing the pattern for every 100 count.
</commit_message>
<xml_diff>
--- a/ProblemSolving/Carbonell_Cathleen_ProblemSolving.docx
+++ b/ProblemSolving/Carbonell_Cathleen_ProblemSolving.docx
@@ -347,25 +347,7 @@
           <w:sz w:val="24"/>
           <w:szCs w:val="24"/>
         </w:rPr>
-        <w:t xml:space="preserve">There are 20 socks in a drawer: 5 pairs of black socks, 3 pairs of brown and 2 pairs of white. You select the socks in the dark and can check them only after a selection has been made. What is the smallest number of socks you need to select to guarantee getting the </w:t>
-      </w:r>
-      <w:proofErr w:type="gramStart"/>
-      <w:r>
-        <w:rPr>
-          <w:rFonts w:ascii="Calibri" w:hAnsi="Calibri"/>
-          <w:sz w:val="24"/>
-          <w:szCs w:val="24"/>
-        </w:rPr>
-        <w:t>following:</w:t>
-      </w:r>
-      <w:proofErr w:type="gramEnd"/>
-      <w:r>
-        <w:rPr>
-          <w:rFonts w:ascii="Calibri" w:hAnsi="Calibri"/>
-          <w:sz w:val="24"/>
-          <w:szCs w:val="24"/>
-        </w:rPr>
-        <w:t xml:space="preserve"> </w:t>
+        <w:t xml:space="preserve">There are 20 socks in a drawer: 5 pairs of black socks, 3 pairs of brown and 2 pairs of white. You select the socks in the dark and can check them only after a selection has been made. What is the smallest number of socks you need to select to guarantee getting the following: </w:t>
       </w:r>
     </w:p>
     <w:p>
@@ -487,15 +469,7 @@
         <w:t xml:space="preserve">Define. </w:t>
       </w:r>
       <w:r>
-        <w:t xml:space="preserve">As for obtaining one matching pair of each color: Since there is a total of 20 </w:t>
-      </w:r>
-      <w:proofErr w:type="gramStart"/>
-      <w:r>
-        <w:t>socks</w:t>
-      </w:r>
-      <w:proofErr w:type="gramEnd"/>
-      <w:r>
-        <w:t xml:space="preserve"> in a drawer, the chances of obtaining a certain sock color are as follows:</w:t>
+        <w:t>As for obtaining one matching pair of each color: Since there is a total of 20 socks in a drawer, the chances of obtaining a certain sock color are as follows:</w:t>
       </w:r>
     </w:p>
     <w:p>
@@ -730,92 +704,38 @@
           <w:sz w:val="24"/>
           <w:szCs w:val="24"/>
         </w:rPr>
-        <w:t xml:space="preserve">a) What if the girl counts from 1 to </w:t>
-      </w:r>
-      <w:proofErr w:type="gramStart"/>
-      <w:r>
+        <w:t xml:space="preserve">a) What if the girl counts from 1 to 10 </w:t>
+      </w:r>
+    </w:p>
+    <w:p>
+      <w:pPr>
+        <w:pStyle w:val="NormalWeb"/>
         <w:rPr>
           <w:rFonts w:ascii="Calibri" w:hAnsi="Calibri"/>
           <w:sz w:val="24"/>
           <w:szCs w:val="24"/>
         </w:rPr>
-        <w:t>10</w:t>
-      </w:r>
-      <w:proofErr w:type="gramEnd"/>
+      </w:pPr>
       <w:r>
         <w:rPr>
           <w:rFonts w:ascii="Calibri" w:hAnsi="Calibri"/>
           <w:sz w:val="24"/>
           <w:szCs w:val="24"/>
         </w:rPr>
-        <w:t xml:space="preserve"> </w:t>
+        <w:t xml:space="preserve">b) What if the girl counts from 1 to 100 </w:t>
       </w:r>
     </w:p>
     <w:p>
       <w:pPr>
         <w:pStyle w:val="NormalWeb"/>
+      </w:pPr>
+      <w:r>
         <w:rPr>
           <w:rFonts w:ascii="Calibri" w:hAnsi="Calibri"/>
           <w:sz w:val="24"/>
           <w:szCs w:val="24"/>
         </w:rPr>
-      </w:pPr>
-      <w:r>
-        <w:rPr>
-          <w:rFonts w:ascii="Calibri" w:hAnsi="Calibri"/>
-          <w:sz w:val="24"/>
-          <w:szCs w:val="24"/>
-        </w:rPr>
-        <w:t xml:space="preserve">b) What if the girl counts from 1 to </w:t>
-      </w:r>
-      <w:proofErr w:type="gramStart"/>
-      <w:r>
-        <w:rPr>
-          <w:rFonts w:ascii="Calibri" w:hAnsi="Calibri"/>
-          <w:sz w:val="24"/>
-          <w:szCs w:val="24"/>
-        </w:rPr>
-        <w:t>100</w:t>
-      </w:r>
-      <w:proofErr w:type="gramEnd"/>
-      <w:r>
-        <w:rPr>
-          <w:rFonts w:ascii="Calibri" w:hAnsi="Calibri"/>
-          <w:sz w:val="24"/>
-          <w:szCs w:val="24"/>
-        </w:rPr>
-        <w:t xml:space="preserve"> </w:t>
-      </w:r>
-    </w:p>
-    <w:p>
-      <w:pPr>
-        <w:pStyle w:val="NormalWeb"/>
-      </w:pPr>
-      <w:r>
-        <w:rPr>
-          <w:rFonts w:ascii="Calibri" w:hAnsi="Calibri"/>
-          <w:sz w:val="24"/>
-          <w:szCs w:val="24"/>
-        </w:rPr>
-        <w:t xml:space="preserve">c) What if the girl counts from 1 to </w:t>
-      </w:r>
-      <w:proofErr w:type="gramStart"/>
-      <w:r>
-        <w:rPr>
-          <w:rFonts w:ascii="Calibri" w:hAnsi="Calibri"/>
-          <w:sz w:val="24"/>
-          <w:szCs w:val="24"/>
-        </w:rPr>
-        <w:t>1000</w:t>
-      </w:r>
-      <w:proofErr w:type="gramEnd"/>
-      <w:r>
-        <w:rPr>
-          <w:rFonts w:ascii="Calibri" w:hAnsi="Calibri"/>
-          <w:sz w:val="24"/>
-          <w:szCs w:val="24"/>
-        </w:rPr>
-        <w:t xml:space="preserve"> </w:t>
+        <w:t xml:space="preserve">c) What if the girl counts from 1 to 1000 </w:t>
       </w:r>
     </w:p>
     <w:p>
@@ -1660,15 +1580,7 @@
         <w:t xml:space="preserve">Define. </w:t>
       </w:r>
       <w:r>
-        <w:t>—</w:t>
-      </w:r>
-      <w:proofErr w:type="gramStart"/>
-      <w:r>
-        <w:t>but</w:t>
-      </w:r>
-      <w:proofErr w:type="gramEnd"/>
-      <w:r>
-        <w:t xml:space="preserve"> will she always land on the </w:t>
+        <w:t xml:space="preserve">—but will she always land on the </w:t>
       </w:r>
       <w:r>
         <w:rPr>
@@ -1827,8 +1739,131 @@
           <w:b/>
         </w:rPr>
       </w:pPr>
+    </w:p>
+    <w:p>
+      <w:r>
+        <w:t>If this pattern continues:</w:t>
+      </w:r>
+    </w:p>
+    <w:p>
+      <w:r>
+        <w:t xml:space="preserve"> </w:t>
+      </w:r>
+    </w:p>
+    <w:p>
+      <w:r>
+        <w:t xml:space="preserve">500 will be </w:t>
+      </w:r>
+      <w:r>
+        <w:rPr>
+          <w:i/>
+        </w:rPr>
+        <w:t>Ring</w:t>
+      </w:r>
+      <w:r>
+        <w:t xml:space="preserve"> </w:t>
+      </w:r>
+    </w:p>
+    <w:p>
+      <w:pPr>
+        <w:rPr>
+          <w:i/>
+        </w:rPr>
+      </w:pPr>
+      <w:r>
+        <w:t xml:space="preserve">600 – </w:t>
+      </w:r>
+      <w:r>
+        <w:t>Index</w:t>
+      </w:r>
+      <w:r>
+        <w:rPr>
+          <w:i/>
+        </w:rPr>
+        <w:t xml:space="preserve"> </w:t>
+      </w:r>
+    </w:p>
+    <w:p>
+      <w:pPr>
+        <w:rPr>
+          <w:i/>
+        </w:rPr>
+      </w:pPr>
+      <w:r>
+        <w:t xml:space="preserve">700 – </w:t>
+      </w:r>
+      <w:r>
+        <w:t>Ring</w:t>
+      </w:r>
+    </w:p>
+    <w:p>
+      <w:pPr>
+        <w:rPr>
+          <w:i/>
+        </w:rPr>
+      </w:pPr>
+      <w:r>
+        <w:t xml:space="preserve">800 – </w:t>
+      </w:r>
+      <w:r>
+        <w:t>Index</w:t>
+      </w:r>
+    </w:p>
+    <w:p>
+      <w:pPr>
+        <w:rPr>
+          <w:i/>
+        </w:rPr>
+      </w:pPr>
+      <w:r>
+        <w:t xml:space="preserve">900 – </w:t>
+      </w:r>
+      <w:r>
+        <w:t>Ring</w:t>
+      </w:r>
+    </w:p>
+    <w:p>
+      <w:pPr>
+        <w:rPr>
+          <w:i/>
+        </w:rPr>
+      </w:pPr>
+      <w:r>
+        <w:t xml:space="preserve">1000 – </w:t>
+      </w:r>
+      <w:r>
+        <w:rPr>
+          <w:i/>
+        </w:rPr>
+        <w:t>INDEX</w:t>
+      </w:r>
+    </w:p>
+    <w:p>
+      <w:pPr>
+        <w:rPr>
+          <w:i/>
+        </w:rPr>
+      </w:pPr>
+    </w:p>
+    <w:p>
+      <w:r>
+        <w:rPr>
+          <w:b/>
+        </w:rPr>
+        <w:t xml:space="preserve">Resolve. </w:t>
+      </w:r>
       <w:bookmarkStart w:id="0" w:name="_GoBack"/>
       <w:bookmarkEnd w:id="0"/>
+      <w:r>
+        <w:t>The answer to c) is Index finger.</w:t>
+      </w:r>
+    </w:p>
+    <w:p>
+      <w:pPr>
+        <w:rPr>
+          <w:b/>
+        </w:rPr>
+      </w:pPr>
     </w:p>
     <w:p>
       <w:pPr>
@@ -5346,7 +5381,7 @@
 </file>
 
 <file path=customXml/itemProps1.xml><?xml version="1.0" encoding="utf-8"?>
-<ds:datastoreItem xmlns:ds="http://schemas.openxmlformats.org/officeDocument/2006/customXml" ds:itemID="{5F278CE0-0EAE-CC45-98A8-C83CD7191348}">
+<ds:datastoreItem xmlns:ds="http://schemas.openxmlformats.org/officeDocument/2006/customXml" ds:itemID="{87C9E68A-DADB-A546-841C-4AFB5866F0AE}">
   <ds:schemaRefs>
     <ds:schemaRef ds:uri="http://schemas.openxmlformats.org/officeDocument/2006/bibliography"/>
   </ds:schemaRefs>

</xml_diff>